<commit_message>
-Realización de Pruebas de Regresión del CU Gestionar Plan. -Completado de documentación: Especificación Caso de Uso Gestionar Plan. -Completado de documentación: Caso de Prueba - Gestionar Plan. -Completado de secciones del documento: Plan de Pruebas.
</commit_message>
<xml_diff>
--- a/Construcción/Documentación Pruebas/Plan de Pruebas V1.0.docx
+++ b/Construcción/Documentación Pruebas/Plan de Pruebas V1.0.docx
@@ -286,7 +286,7 @@
                         <a:blip r:embed="rId9" cstate="print">
                           <a:extLst>
                             <a:ext uri="{28A0092B-C50C-407E-A947-70E740481C1C}">
-                              <a14:useLocalDpi xmlns:a14="http://schemas.microsoft.com/office/drawing/2010/main" xmlns:wps="http://schemas.microsoft.com/office/word/2010/wordprocessingShape" xmlns:wpi="http://schemas.microsoft.com/office/word/2010/wordprocessingInk" xmlns:wpg="http://schemas.microsoft.com/office/word/2010/wordprocessingGroup" xmlns:w16se="http://schemas.microsoft.com/office/word/2015/wordml/symex" xmlns:w16cid="http://schemas.microsoft.com/office/word/2016/wordml/cid" xmlns:w15="http://schemas.microsoft.com/office/word/2012/wordml" xmlns:w14="http://schemas.microsoft.com/office/word/2010/wordml" xmlns:w="http://schemas.openxmlformats.org/wordprocessingml/2006/main" xmlns:w10="urn:schemas-microsoft-com:office:word" xmlns:wp14="http://schemas.microsoft.com/office/word/2010/wordprocessingDrawing" xmlns:v="urn:schemas-microsoft-com:vml" xmlns:o="urn:schemas-microsoft-com:office:office" xmlns:am3d="http://schemas.microsoft.com/office/drawing/2017/model3d" xmlns:aink="http://schemas.microsoft.com/office/drawing/2016/ink" xmlns:mc="http://schemas.openxmlformats.org/markup-compatibility/2006" xmlns:cx8="http://schemas.microsoft.com/office/drawing/2016/5/14/chartex" xmlns:cx7="http://schemas.microsoft.com/office/drawing/2016/5/13/chartex" xmlns:cx6="http://schemas.microsoft.com/office/drawing/2016/5/12/chartex" xmlns:cx5="http://schemas.microsoft.com/office/drawing/2016/5/11/chartex" xmlns:cx4="http://schemas.microsoft.com/office/drawing/2016/5/10/chartex" xmlns:cx3="http://schemas.microsoft.com/office/drawing/2016/5/9/chartex" xmlns:cx2="http://schemas.microsoft.com/office/drawing/2015/10/21/chartex" xmlns:cx1="http://schemas.microsoft.com/office/drawing/2015/9/8/chartex" xmlns:cx="http://schemas.microsoft.com/office/drawing/2014/chartex" xmlns:wpc="http://schemas.microsoft.com/office/word/2010/wordprocessingCanvas" xmlns="" val="0"/>
+                              <a14:useLocalDpi xmlns="" xmlns:wpc="http://schemas.microsoft.com/office/word/2010/wordprocessingCanvas" xmlns:cx="http://schemas.microsoft.com/office/drawing/2014/chartex" xmlns:cx1="http://schemas.microsoft.com/office/drawing/2015/9/8/chartex" xmlns:cx2="http://schemas.microsoft.com/office/drawing/2015/10/21/chartex" xmlns:cx3="http://schemas.microsoft.com/office/drawing/2016/5/9/chartex" xmlns:cx4="http://schemas.microsoft.com/office/drawing/2016/5/10/chartex" xmlns:cx5="http://schemas.microsoft.com/office/drawing/2016/5/11/chartex" xmlns:cx6="http://schemas.microsoft.com/office/drawing/2016/5/12/chartex" xmlns:cx7="http://schemas.microsoft.com/office/drawing/2016/5/13/chartex" xmlns:cx8="http://schemas.microsoft.com/office/drawing/2016/5/14/chartex" xmlns:mc="http://schemas.openxmlformats.org/markup-compatibility/2006" xmlns:aink="http://schemas.microsoft.com/office/drawing/2016/ink" xmlns:am3d="http://schemas.microsoft.com/office/drawing/2017/model3d" xmlns:o="urn:schemas-microsoft-com:office:office" xmlns:v="urn:schemas-microsoft-com:vml" xmlns:wp14="http://schemas.microsoft.com/office/word/2010/wordprocessingDrawing" xmlns:w10="urn:schemas-microsoft-com:office:word" xmlns:w="http://schemas.openxmlformats.org/wordprocessingml/2006/main" xmlns:w14="http://schemas.microsoft.com/office/word/2010/wordml" xmlns:w15="http://schemas.microsoft.com/office/word/2012/wordml" xmlns:w16cid="http://schemas.microsoft.com/office/word/2016/wordml/cid" xmlns:w16se="http://schemas.microsoft.com/office/word/2015/wordml/symex" xmlns:wpg="http://schemas.microsoft.com/office/word/2010/wordprocessingGroup" xmlns:wpi="http://schemas.microsoft.com/office/word/2010/wordprocessingInk" xmlns:wps="http://schemas.microsoft.com/office/word/2010/wordprocessingShape" xmlns:a14="http://schemas.microsoft.com/office/drawing/2010/main" val="0"/>
                             </a:ext>
                           </a:extLst>
                         </a:blip>
@@ -472,7 +472,7 @@
                     <a:blip r:embed="rId9" cstate="print">
                       <a:extLst>
                         <a:ext uri="{28A0092B-C50C-407E-A947-70E740481C1C}">
-                          <a14:useLocalDpi xmlns:a14="http://schemas.microsoft.com/office/drawing/2010/main" xmlns:wps="http://schemas.microsoft.com/office/word/2010/wordprocessingShape" xmlns:wpi="http://schemas.microsoft.com/office/word/2010/wordprocessingInk" xmlns:wpg="http://schemas.microsoft.com/office/word/2010/wordprocessingGroup" xmlns:w16se="http://schemas.microsoft.com/office/word/2015/wordml/symex" xmlns:w16cid="http://schemas.microsoft.com/office/word/2016/wordml/cid" xmlns:w15="http://schemas.microsoft.com/office/word/2012/wordml" xmlns:w14="http://schemas.microsoft.com/office/word/2010/wordml" xmlns:w="http://schemas.openxmlformats.org/wordprocessingml/2006/main" xmlns:w10="urn:schemas-microsoft-com:office:word" xmlns:wp14="http://schemas.microsoft.com/office/word/2010/wordprocessingDrawing" xmlns:v="urn:schemas-microsoft-com:vml" xmlns:o="urn:schemas-microsoft-com:office:office" xmlns:am3d="http://schemas.microsoft.com/office/drawing/2017/model3d" xmlns:aink="http://schemas.microsoft.com/office/drawing/2016/ink" xmlns:mc="http://schemas.openxmlformats.org/markup-compatibility/2006" xmlns:cx8="http://schemas.microsoft.com/office/drawing/2016/5/14/chartex" xmlns:cx7="http://schemas.microsoft.com/office/drawing/2016/5/13/chartex" xmlns:cx6="http://schemas.microsoft.com/office/drawing/2016/5/12/chartex" xmlns:cx5="http://schemas.microsoft.com/office/drawing/2016/5/11/chartex" xmlns:cx4="http://schemas.microsoft.com/office/drawing/2016/5/10/chartex" xmlns:cx3="http://schemas.microsoft.com/office/drawing/2016/5/9/chartex" xmlns:cx2="http://schemas.microsoft.com/office/drawing/2015/10/21/chartex" xmlns:cx1="http://schemas.microsoft.com/office/drawing/2015/9/8/chartex" xmlns:cx="http://schemas.microsoft.com/office/drawing/2014/chartex" xmlns:wpc="http://schemas.microsoft.com/office/word/2010/wordprocessingCanvas" xmlns="" val="0"/>
+                          <a14:useLocalDpi xmlns="" xmlns:wpc="http://schemas.microsoft.com/office/word/2010/wordprocessingCanvas" xmlns:cx="http://schemas.microsoft.com/office/drawing/2014/chartex" xmlns:cx1="http://schemas.microsoft.com/office/drawing/2015/9/8/chartex" xmlns:cx2="http://schemas.microsoft.com/office/drawing/2015/10/21/chartex" xmlns:cx3="http://schemas.microsoft.com/office/drawing/2016/5/9/chartex" xmlns:cx4="http://schemas.microsoft.com/office/drawing/2016/5/10/chartex" xmlns:cx5="http://schemas.microsoft.com/office/drawing/2016/5/11/chartex" xmlns:cx6="http://schemas.microsoft.com/office/drawing/2016/5/12/chartex" xmlns:cx7="http://schemas.microsoft.com/office/drawing/2016/5/13/chartex" xmlns:cx8="http://schemas.microsoft.com/office/drawing/2016/5/14/chartex" xmlns:mc="http://schemas.openxmlformats.org/markup-compatibility/2006" xmlns:aink="http://schemas.microsoft.com/office/drawing/2016/ink" xmlns:am3d="http://schemas.microsoft.com/office/drawing/2017/model3d" xmlns:o="urn:schemas-microsoft-com:office:office" xmlns:v="urn:schemas-microsoft-com:vml" xmlns:wp14="http://schemas.microsoft.com/office/word/2010/wordprocessingDrawing" xmlns:w10="urn:schemas-microsoft-com:office:word" xmlns:w="http://schemas.openxmlformats.org/wordprocessingml/2006/main" xmlns:w14="http://schemas.microsoft.com/office/word/2010/wordml" xmlns:w15="http://schemas.microsoft.com/office/word/2012/wordml" xmlns:w16cid="http://schemas.microsoft.com/office/word/2016/wordml/cid" xmlns:w16se="http://schemas.microsoft.com/office/word/2015/wordml/symex" xmlns:wpg="http://schemas.microsoft.com/office/word/2010/wordprocessingGroup" xmlns:wpi="http://schemas.microsoft.com/office/word/2010/wordprocessingInk" xmlns:wps="http://schemas.microsoft.com/office/word/2010/wordprocessingShape" xmlns:a14="http://schemas.microsoft.com/office/drawing/2010/main" val="0"/>
                         </a:ext>
                       </a:extLst>
                     </a:blip>
@@ -4740,24 +4740,12 @@
     </w:p>
     <w:p>
       <w:pPr>
-        <w:pStyle w:val="PSI-Comentario"/>
-      </w:pPr>
-      <w:r>
-        <w:t>[</w:t>
-      </w:r>
-      <w:r>
-        <w:t xml:space="preserve">En esta sección se exponen las ideas que potencialmente serán las pruebas más útiles a realizar. La Lista de Ideas de las Pruebas ayuda a pensar sobre las pruebas desde etapas muy tempranas y sobre las primeras pruebas a ejecutarse. Es particularmente útil cuando los artefactos están </w:t>
-      </w:r>
-      <w:r>
-        <w:t xml:space="preserve"> incompletos.</w:t>
-      </w:r>
-      <w:r>
-        <w:t xml:space="preserve"> </w:t>
-      </w:r>
+        <w:pStyle w:val="PSI-Normal"/>
+      </w:pPr>
     </w:p>
     <w:p>
       <w:pPr>
-        <w:pStyle w:val="PSI-Comentario"/>
+        <w:pStyle w:val="PSI-Normal"/>
       </w:pPr>
       <w:r>
         <w:t>Las pruebas serán identificadas siguiendo la técnica de generación de casos de prueba a través de los casos de uso, detallando los siguientes pasos:</w:t>
@@ -4765,12 +4753,16 @@
     </w:p>
     <w:p>
       <w:pPr>
-        <w:pStyle w:val="PSI-ComentarioVieta"/>
+        <w:pStyle w:val="PSI-Normal"/>
       </w:pPr>
     </w:p>
     <w:p>
       <w:pPr>
-        <w:pStyle w:val="PSI-ComentarioVieta"/>
+        <w:pStyle w:val="PSI-Normal"/>
+        <w:numPr>
+          <w:ilvl w:val="0"/>
+          <w:numId w:val="45"/>
+        </w:numPr>
       </w:pPr>
       <w:r>
         <w:t>Para cada caso de uso, se identifican los caminos posibles, permitiendo establecer los escenarios.</w:t>
@@ -4778,7 +4770,11 @@
     </w:p>
     <w:p>
       <w:pPr>
-        <w:pStyle w:val="PSI-ComentarioVieta"/>
+        <w:pStyle w:val="PSI-Normal"/>
+        <w:numPr>
+          <w:ilvl w:val="0"/>
+          <w:numId w:val="45"/>
+        </w:numPr>
       </w:pPr>
       <w:r>
         <w:t>Para cada uno de los caminos, se identifican los conjuntos de valores de entrada y precondiciones, al igual que el resultado esperado.</w:t>
@@ -4786,7 +4782,11 @@
     </w:p>
     <w:p>
       <w:pPr>
-        <w:pStyle w:val="PSI-ComentarioVieta"/>
+        <w:pStyle w:val="PSI-Normal"/>
+        <w:numPr>
+          <w:ilvl w:val="0"/>
+          <w:numId w:val="45"/>
+        </w:numPr>
       </w:pPr>
       <w:r>
         <w:t>Se hace, a través de una tabla, un resumen por cada caso de uso que muestre los distintos caminos posibles con sus entradas y salidas.</w:t>
@@ -4794,7 +4794,12 @@
     </w:p>
     <w:p>
       <w:pPr>
-        <w:pStyle w:val="PSI-ComentarioVieta"/>
+        <w:pStyle w:val="PSI-Normal"/>
+      </w:pPr>
+    </w:p>
+    <w:p>
+      <w:pPr>
+        <w:pStyle w:val="PSI-Normal"/>
       </w:pPr>
       <w:r>
         <w:t>Los recursos utilizados para la identificación de las pruebas se mencionan a continuación:</w:t>
@@ -4802,7 +4807,16 @@
     </w:p>
     <w:p>
       <w:pPr>
-        <w:pStyle w:val="PSI-ComentarioVieta"/>
+        <w:pStyle w:val="PSI-Normal"/>
+      </w:pPr>
+    </w:p>
+    <w:p>
+      <w:pPr>
+        <w:pStyle w:val="PSI-Normal"/>
+        <w:numPr>
+          <w:ilvl w:val="0"/>
+          <w:numId w:val="46"/>
+        </w:numPr>
       </w:pPr>
       <w:r>
         <w:t>El documento de especificación de requerimientos del software.</w:t>
@@ -4810,7 +4824,11 @@
     </w:p>
     <w:p>
       <w:pPr>
-        <w:pStyle w:val="PSI-ComentarioVieta"/>
+        <w:pStyle w:val="PSI-Normal"/>
+        <w:numPr>
+          <w:ilvl w:val="0"/>
+          <w:numId w:val="46"/>
+        </w:numPr>
       </w:pPr>
       <w:r>
         <w:t>El documento de arquitectura de software.</w:t>
@@ -4818,15 +4836,11 @@
     </w:p>
     <w:p>
       <w:pPr>
-        <w:pStyle w:val="PSI-ComentarioVieta"/>
-      </w:pPr>
-      <w:r>
-        <w:t>Generación de pruebas de sistema a partir de la especificación funcional.</w:t>
-      </w:r>
-    </w:p>
-    <w:p>
-      <w:pPr>
-        <w:pStyle w:val="PSI-ComentarioVieta"/>
+        <w:pStyle w:val="PSI-Normal"/>
+        <w:numPr>
+          <w:ilvl w:val="0"/>
+          <w:numId w:val="46"/>
+        </w:numPr>
       </w:pPr>
       <w:r>
         <w:t>Mejora de la calidad de los requisitos mediante la generación de pruebas.</w:t>
@@ -4834,16 +4848,14 @@
     </w:p>
     <w:p>
       <w:pPr>
-        <w:pStyle w:val="PSI-ComentarioVieta"/>
+        <w:pStyle w:val="PSI-Normal"/>
+        <w:numPr>
+          <w:ilvl w:val="0"/>
+          <w:numId w:val="46"/>
+        </w:numPr>
       </w:pPr>
       <w:r>
         <w:t>Especificación e implementación de casos de prueba.</w:t>
-      </w:r>
-      <w:r>
-        <w:t xml:space="preserve"> </w:t>
-      </w:r>
-      <w:r>
-        <w:t>]</w:t>
       </w:r>
     </w:p>
     <w:p>
@@ -6497,40 +6509,33 @@
     </w:p>
     <w:p>
       <w:pPr>
-        <w:pStyle w:val="PSI-Ttulo2"/>
-      </w:pPr>
-      <w:bookmarkStart w:id="20" w:name="_Toc165473675"/>
-      <w:bookmarkStart w:id="21" w:name="_Toc259313029"/>
+        <w:pStyle w:val="PSI-Ttulo1"/>
+      </w:pPr>
+      <w:bookmarkStart w:id="20" w:name="_GoBack"/>
+      <w:bookmarkEnd w:id="20"/>
       <w:r>
         <w:lastRenderedPageBreak/>
-        <w:t>Secuencias de Comandos Personalizadas (Script de Pruebas)</w:t>
-      </w:r>
-      <w:bookmarkEnd w:id="20"/>
-      <w:bookmarkEnd w:id="21"/>
-    </w:p>
-    <w:p>
-      <w:pPr>
-        <w:pStyle w:val="PSI-Comentario"/>
-      </w:pPr>
-      <w:r>
-        <w:t>[</w:t>
-      </w:r>
-      <w:r>
-        <w:t>Indique l</w:t>
-      </w:r>
-      <w:r>
-        <w:t xml:space="preserve">as secuencias de comandos (Script de Pruebas) </w:t>
-      </w:r>
-      <w:r>
-        <w:t>utilizadas durante las pruebas en las distintas fases del proyecto].</w:t>
+        <w:t>Herramientas para las Pruebas</w:t>
       </w:r>
     </w:p>
     <w:p>
       <w:pPr>
-        <w:pStyle w:val="PSI-Ttulo2"/>
-      </w:pPr>
-      <w:bookmarkStart w:id="22" w:name="_GoBack"/>
-      <w:bookmarkEnd w:id="22"/>
+        <w:pStyle w:val="PSI-Normal"/>
+      </w:pPr>
+      <w:r>
+        <w:t xml:space="preserve">Las herramientas utilizadas para la ejecución de </w:t>
+      </w:r>
+      <w:r>
+        <w:t xml:space="preserve">cada una de </w:t>
+      </w:r>
+      <w:r>
+        <w:t xml:space="preserve">las pruebas se describen a continuación: </w:t>
+      </w:r>
+    </w:p>
+    <w:p>
+      <w:pPr>
+        <w:pStyle w:val="PSI-Normal"/>
+      </w:pPr>
     </w:p>
     <w:p>
       <w:pPr>
@@ -6869,13 +6874,13 @@
       <w:pPr>
         <w:pStyle w:val="PSI-Ttulo2"/>
       </w:pPr>
-      <w:bookmarkStart w:id="23" w:name="_Toc165473676"/>
-      <w:bookmarkStart w:id="24" w:name="_Toc259313030"/>
+      <w:bookmarkStart w:id="21" w:name="_Toc165473676"/>
+      <w:bookmarkStart w:id="22" w:name="_Toc259313030"/>
       <w:r>
         <w:t>Hardware</w:t>
       </w:r>
-      <w:bookmarkEnd w:id="23"/>
-      <w:bookmarkEnd w:id="24"/>
+      <w:bookmarkEnd w:id="21"/>
+      <w:bookmarkEnd w:id="22"/>
     </w:p>
     <w:p>
       <w:pPr>
@@ -7030,175 +7035,70 @@
       <w:pPr>
         <w:pStyle w:val="PSI-Ttulo2"/>
       </w:pPr>
-      <w:bookmarkStart w:id="25" w:name="_Toc165473677"/>
+      <w:bookmarkStart w:id="23" w:name="_Toc165473677"/>
     </w:p>
     <w:p>
       <w:pPr>
-        <w:pStyle w:val="PSI-Ttulo2"/>
-      </w:pPr>
-      <w:bookmarkStart w:id="26" w:name="_Toc259313031"/>
-      <w:r>
-        <w:t>Configuraciones de Pruebas de ambiente</w:t>
-      </w:r>
-      <w:bookmarkEnd w:id="25"/>
-      <w:bookmarkEnd w:id="26"/>
+        <w:pStyle w:val="PSI-Ttulo1"/>
+      </w:pPr>
+      <w:bookmarkStart w:id="24" w:name="_Toc165473678"/>
+      <w:bookmarkStart w:id="25" w:name="_Toc259313032"/>
+      <w:bookmarkEnd w:id="23"/>
     </w:p>
     <w:p>
       <w:pPr>
-        <w:pStyle w:val="PSI-Comentario"/>
-      </w:pPr>
-      <w:r>
-        <w:t>[</w:t>
-      </w:r>
-      <w:r>
-        <w:t>Las  configuraciones del ambiente de Prueba deben ser provistas y soportadas por este proyecto.</w:t>
-      </w:r>
-      <w:r>
-        <w:t>]</w:t>
-      </w:r>
+        <w:pStyle w:val="PSI-Ttulo1"/>
+      </w:pPr>
     </w:p>
     <w:p>
       <w:pPr>
-        <w:pStyle w:val="InfoBlue"/>
+        <w:pStyle w:val="PSI-Ttulo1"/>
       </w:pPr>
     </w:p>
-    <w:tbl>
-      <w:tblPr>
-        <w:tblW w:w="8872" w:type="dxa"/>
-        <w:tblInd w:w="108" w:type="dxa"/>
-        <w:tblLayout w:type="fixed"/>
-        <w:tblLook w:val="0000"/>
-      </w:tblPr>
-      <w:tblGrid>
-        <w:gridCol w:w="1962"/>
-        <w:gridCol w:w="4422"/>
-        <w:gridCol w:w="2488"/>
-      </w:tblGrid>
-      <w:tr>
-        <w:trPr>
-          <w:cantSplit/>
-          <w:tblHeader/>
-        </w:trPr>
-        <w:tc>
-          <w:tcPr>
-            <w:tcW w:w="1962" w:type="dxa"/>
-            <w:tcBorders>
-              <w:top w:val="single" w:sz="2" w:space="0" w:color="000000"/>
-              <w:left w:val="single" w:sz="2" w:space="0" w:color="000000"/>
-              <w:bottom w:val="single" w:sz="2" w:space="0" w:color="000000"/>
-              <w:right w:val="single" w:sz="2" w:space="0" w:color="000000"/>
-            </w:tcBorders>
-            <w:shd w:val="pct10" w:color="auto" w:fill="auto"/>
-          </w:tcPr>
-          <w:p>
-            <w:pPr>
-              <w:pStyle w:val="PSI-Normal"/>
-            </w:pPr>
-            <w:r>
-              <w:t>Nombre de Configuración</w:t>
-            </w:r>
-          </w:p>
-        </w:tc>
-        <w:tc>
-          <w:tcPr>
-            <w:tcW w:w="4422" w:type="dxa"/>
-            <w:tcBorders>
-              <w:top w:val="single" w:sz="2" w:space="0" w:color="000000"/>
-              <w:left w:val="single" w:sz="2" w:space="0" w:color="000000"/>
-              <w:bottom w:val="single" w:sz="2" w:space="0" w:color="000000"/>
-              <w:right w:val="single" w:sz="2" w:space="0" w:color="000000"/>
-            </w:tcBorders>
-            <w:shd w:val="pct10" w:color="auto" w:fill="auto"/>
-          </w:tcPr>
-          <w:p>
-            <w:pPr>
-              <w:pStyle w:val="PSI-Normal"/>
-            </w:pPr>
-            <w:r>
-              <w:t>Descripción</w:t>
-            </w:r>
-          </w:p>
-        </w:tc>
-        <w:tc>
-          <w:tcPr>
-            <w:tcW w:w="2488" w:type="dxa"/>
-            <w:tcBorders>
-              <w:top w:val="single" w:sz="2" w:space="0" w:color="000000"/>
-              <w:left w:val="single" w:sz="2" w:space="0" w:color="000000"/>
-              <w:bottom w:val="single" w:sz="2" w:space="0" w:color="000000"/>
-              <w:right w:val="single" w:sz="2" w:space="0" w:color="000000"/>
-            </w:tcBorders>
-            <w:shd w:val="pct10" w:color="auto" w:fill="auto"/>
-          </w:tcPr>
-          <w:p>
-            <w:pPr>
-              <w:pStyle w:val="PSI-Normal"/>
-            </w:pPr>
-            <w:r>
-              <w:t>Implementación de la Configuración Física</w:t>
-            </w:r>
-          </w:p>
-        </w:tc>
-      </w:tr>
-      <w:tr>
-        <w:trPr>
-          <w:cantSplit/>
-        </w:trPr>
-        <w:tc>
-          <w:tcPr>
-            <w:tcW w:w="1962" w:type="dxa"/>
-            <w:tcBorders>
-              <w:top w:val="single" w:sz="2" w:space="0" w:color="000000"/>
-              <w:left w:val="single" w:sz="1" w:space="0" w:color="000000"/>
-              <w:bottom w:val="single" w:sz="1" w:space="0" w:color="000000"/>
-            </w:tcBorders>
-          </w:tcPr>
-          <w:p>
-            <w:pPr>
-              <w:pStyle w:val="PSI-ComentarioenTabla"/>
-            </w:pPr>
-            <w:r>
-              <w:t xml:space="preserve"> </w:t>
-            </w:r>
-          </w:p>
-        </w:tc>
-        <w:tc>
-          <w:tcPr>
-            <w:tcW w:w="4422" w:type="dxa"/>
-            <w:tcBorders>
-              <w:top w:val="single" w:sz="2" w:space="0" w:color="000000"/>
-              <w:left w:val="single" w:sz="1" w:space="0" w:color="000000"/>
-              <w:bottom w:val="single" w:sz="1" w:space="0" w:color="000000"/>
-            </w:tcBorders>
-          </w:tcPr>
-          <w:p>
-            <w:pPr>
-              <w:pStyle w:val="PSI-ComentarioenTabla"/>
-            </w:pPr>
-          </w:p>
-        </w:tc>
-        <w:tc>
-          <w:tcPr>
-            <w:tcW w:w="2488" w:type="dxa"/>
-            <w:tcBorders>
-              <w:top w:val="single" w:sz="2" w:space="0" w:color="000000"/>
-              <w:left w:val="single" w:sz="1" w:space="0" w:color="000000"/>
-              <w:bottom w:val="single" w:sz="1" w:space="0" w:color="000000"/>
-              <w:right w:val="single" w:sz="1" w:space="0" w:color="000000"/>
-            </w:tcBorders>
-          </w:tcPr>
-          <w:p>
-            <w:pPr>
-              <w:pStyle w:val="PSI-ComentarioenTabla"/>
-            </w:pPr>
-          </w:p>
-        </w:tc>
-      </w:tr>
-    </w:tbl>
     <w:p>
       <w:pPr>
-        <w:pStyle w:val="InfoBlue"/>
-      </w:pPr>
+        <w:pStyle w:val="PSI-Ttulo1"/>
+      </w:pPr>
+    </w:p>
+    <w:p>
+      <w:pPr>
+        <w:pStyle w:val="PSI-Ttulo1"/>
+      </w:pPr>
+    </w:p>
+    <w:p>
+      <w:pPr>
+        <w:pStyle w:val="PSI-Ttulo1"/>
+      </w:pPr>
+    </w:p>
+    <w:p>
+      <w:pPr>
+        <w:pStyle w:val="PSI-Ttulo1"/>
+      </w:pPr>
+    </w:p>
+    <w:p>
+      <w:pPr>
+        <w:pStyle w:val="PSI-Ttulo1"/>
+      </w:pPr>
+    </w:p>
+    <w:p>
+      <w:pPr>
+        <w:pStyle w:val="PSI-Ttulo1"/>
+      </w:pPr>
+    </w:p>
+    <w:p>
+      <w:pPr>
+        <w:pStyle w:val="PSI-Ttulo1"/>
+      </w:pPr>
+    </w:p>
+    <w:p>
+      <w:pPr>
+        <w:pStyle w:val="PSI-Ttulo1"/>
+      </w:pPr>
+      <w:r>
+        <w:t>Casos de Prueba</w:t>
+      </w:r>
+      <w:bookmarkEnd w:id="24"/>
+      <w:bookmarkEnd w:id="25"/>
     </w:p>
     <w:p>
       <w:pPr>
@@ -7212,36 +7112,7 @@
           <w:lang w:val="es-AR"/>
         </w:rPr>
       </w:pPr>
-      <w:bookmarkStart w:id="27" w:name="_Toc165473678"/>
-      <w:r>
-        <w:br w:type="page"/>
-      </w:r>
-    </w:p>
-    <w:p>
-      <w:pPr>
-        <w:pStyle w:val="PSI-Ttulo1"/>
-      </w:pPr>
-      <w:bookmarkStart w:id="28" w:name="_Toc259313032"/>
-      <w:r>
-        <w:lastRenderedPageBreak/>
-        <w:t>Casos de Prueba</w:t>
-      </w:r>
-      <w:bookmarkEnd w:id="27"/>
-      <w:bookmarkEnd w:id="28"/>
-    </w:p>
-    <w:p>
-      <w:pPr>
-        <w:rPr>
-          <w:rFonts w:asciiTheme="majorHAnsi" w:eastAsiaTheme="majorEastAsia" w:hAnsiTheme="majorHAnsi" w:cstheme="majorBidi"/>
-          <w:b/>
-          <w:bCs/>
-          <w:color w:val="365F91" w:themeColor="accent1" w:themeShade="BF"/>
-          <w:sz w:val="28"/>
-          <w:szCs w:val="28"/>
-          <w:lang w:val="es-AR"/>
-        </w:rPr>
-      </w:pPr>
-      <w:bookmarkStart w:id="29" w:name="_Toc165473679"/>
+      <w:bookmarkStart w:id="26" w:name="_Toc165473679"/>
       <w:r>
         <w:rPr>
           <w:rFonts w:asciiTheme="majorHAnsi" w:eastAsiaTheme="majorEastAsia" w:hAnsiTheme="majorHAnsi" w:cstheme="majorBidi"/>
@@ -7783,6 +7654,7 @@
                 <w:bCs/>
                 <w:sz w:val="20"/>
               </w:rPr>
+              <w:lastRenderedPageBreak/>
               <w:t>Condición(es) para que se ejecute el Caso de Prueba:</w:t>
             </w:r>
           </w:p>
@@ -8211,7 +8083,6 @@
                 <w:rFonts w:ascii="Arial" w:hAnsi="Arial"/>
                 <w:sz w:val="20"/>
               </w:rPr>
-              <w:lastRenderedPageBreak/>
               <w:t xml:space="preserve">El sistema muestra un mensaje de éxito "El mensaje ha sido enviado". </w:t>
             </w:r>
           </w:p>
@@ -8264,7 +8135,6 @@
                 <w:rFonts w:ascii="Arial" w:hAnsi="Arial"/>
                 <w:sz w:val="20"/>
               </w:rPr>
-              <w:lastRenderedPageBreak/>
               <w:t>Satis</w:t>
             </w:r>
             <w:r>
@@ -8327,7 +8197,6 @@
                 <w:rFonts w:ascii="Arial" w:hAnsi="Arial"/>
                 <w:sz w:val="20"/>
               </w:rPr>
-              <w:lastRenderedPageBreak/>
               <w:t>El sistema mostró un mensaje de éxito "El mensaje ha sido enviado".</w:t>
             </w:r>
           </w:p>
@@ -8861,7 +8730,14 @@
                     <w:rPr>
                       <w:lang w:val="en-US"/>
                     </w:rPr>
-                    <w:t xml:space="preserve">Notebook con SO Windows 8.1 64 bit </w:t>
+                    <w:t xml:space="preserve">Notebook con SO </w:t>
+                  </w:r>
+                  <w:r>
+                    <w:rPr>
+                      <w:lang w:val="en-US"/>
+                    </w:rPr>
+                    <w:lastRenderedPageBreak/>
+                    <w:t xml:space="preserve">Windows 8.1 64 bit </w:t>
                   </w:r>
                 </w:p>
               </w:tc>
@@ -8907,6 +8783,7 @@
                 <w:bCs/>
                 <w:sz w:val="20"/>
               </w:rPr>
+              <w:lastRenderedPageBreak/>
               <w:t>ID/Nombre Escenario:</w:t>
             </w:r>
             <w:r>
@@ -9218,7 +9095,6 @@
                 <w:bCs/>
                 <w:sz w:val="20"/>
               </w:rPr>
-              <w:lastRenderedPageBreak/>
               <w:t>Para la Ejecución del Caso de Prueba:</w:t>
             </w:r>
           </w:p>
@@ -9956,6 +9832,7 @@
         <w:pStyle w:val="PSI-Ttulo2"/>
       </w:pPr>
       <w:r>
+        <w:lastRenderedPageBreak/>
         <w:t>Caso de Prueba P011</w:t>
       </w:r>
     </w:p>
@@ -10289,7 +10166,6 @@
                 <w:bCs/>
                 <w:sz w:val="20"/>
               </w:rPr>
-              <w:lastRenderedPageBreak/>
               <w:t>ID/Nombre Escenario:</w:t>
             </w:r>
             <w:r>
@@ -11191,6 +11067,7 @@
                 <w:bCs/>
                 <w:sz w:val="20"/>
               </w:rPr>
+              <w:lastRenderedPageBreak/>
               <w:t xml:space="preserve">Criterios de Aprobación del Caso de Prueba: </w:t>
             </w:r>
             <w:r>
@@ -11424,7 +11301,6 @@
               <w:rPr>
                 <w:b/>
               </w:rPr>
-              <w:lastRenderedPageBreak/>
               <w:t xml:space="preserve">ID/Nombre/Sistema/Proyecto: </w:t>
             </w:r>
             <w:r>
@@ -12196,7 +12072,11 @@
               </w:rPr>
             </w:pPr>
             <w:r>
-              <w:t>Se deben completar los datos correspondientes del programa, en el formulario, y posteriormente recuperarlos de la BD.</w:t>
+              <w:t xml:space="preserve">Se deben completar los </w:t>
+            </w:r>
+            <w:r>
+              <w:lastRenderedPageBreak/>
+              <w:t>datos correspondientes del programa, en el formulario, y posteriormente recuperarlos de la BD.</w:t>
             </w:r>
           </w:p>
         </w:tc>
@@ -12221,6 +12101,7 @@
                 <w:rFonts w:ascii="Arial" w:hAnsi="Arial"/>
                 <w:sz w:val="20"/>
               </w:rPr>
+              <w:lastRenderedPageBreak/>
               <w:t>N/A</w:t>
             </w:r>
           </w:p>
@@ -12274,7 +12155,15 @@
                 <w:rFonts w:ascii="Arial" w:hAnsi="Arial"/>
                 <w:sz w:val="20"/>
               </w:rPr>
-              <w:t xml:space="preserve"> Programas de asignaturas</w:t>
+              <w:t xml:space="preserve"> Programas de </w:t>
+            </w:r>
+            <w:r>
+              <w:rPr>
+                <w:rFonts w:ascii="Arial" w:hAnsi="Arial"/>
+                <w:sz w:val="20"/>
+              </w:rPr>
+              <w:lastRenderedPageBreak/>
+              <w:t>asignaturas</w:t>
             </w:r>
             <w:r>
               <w:rPr>
@@ -12456,6 +12345,7 @@
                 <w:rFonts w:ascii="Arial" w:hAnsi="Arial"/>
                 <w:sz w:val="20"/>
               </w:rPr>
+              <w:lastRenderedPageBreak/>
               <w:t xml:space="preserve">Satisfactorio. Se inició el sistema. Se desplegó la pantalla </w:t>
             </w:r>
             <w:r>
@@ -12486,6 +12376,7 @@
                 <w:rFonts w:ascii="Arial" w:hAnsi="Arial"/>
                 <w:sz w:val="20"/>
               </w:rPr>
+              <w:lastRenderedPageBreak/>
               <w:t>El s</w:t>
             </w:r>
             <w:r>
@@ -12812,16 +12703,7 @@
                 <w:bCs/>
                 <w:sz w:val="20"/>
               </w:rPr>
-              <w:t xml:space="preserve">genera y posteriormente se visualiza </w:t>
-            </w:r>
-            <w:r>
-              <w:rPr>
-                <w:rFonts w:ascii="Arial" w:hAnsi="Arial"/>
-                <w:bCs/>
-                <w:sz w:val="20"/>
-              </w:rPr>
-              <w:lastRenderedPageBreak/>
-              <w:t xml:space="preserve">el </w:t>
+              <w:t xml:space="preserve">genera y posteriormente se visualiza el </w:t>
             </w:r>
             <w:r>
               <w:rPr>
@@ -12877,7 +12759,6 @@
                 <w:bCs/>
                 <w:sz w:val="20"/>
               </w:rPr>
-              <w:lastRenderedPageBreak/>
               <w:t>Decisión de Aprobación del Caso de Prueba:</w:t>
             </w:r>
             <w:r>
@@ -13279,6 +13160,7 @@
                 <w:bCs/>
                 <w:sz w:val="20"/>
               </w:rPr>
+              <w:lastRenderedPageBreak/>
               <w:t>ID/Nombre Escenario:</w:t>
             </w:r>
             <w:r>
@@ -13632,48 +13514,37 @@
                 <w:bCs/>
                 <w:sz w:val="20"/>
               </w:rPr>
-              <w:t xml:space="preserve">Nro. Paso </w:t>
-            </w:r>
-            <w:r>
+              <w:t>Nro. Paso Flujo</w:t>
+            </w:r>
+          </w:p>
+        </w:tc>
+        <w:tc>
+          <w:tcPr>
+            <w:tcW w:w="1559" w:type="dxa"/>
+            <w:tcBorders>
+              <w:left w:val="single" w:sz="1" w:space="0" w:color="000000"/>
+              <w:bottom w:val="single" w:sz="1" w:space="0" w:color="000000"/>
+            </w:tcBorders>
+            <w:shd w:val="clear" w:color="auto" w:fill="808080"/>
+          </w:tcPr>
+          <w:p>
+            <w:pPr>
+              <w:pStyle w:val="TableContents"/>
+              <w:jc w:val="center"/>
               <w:rPr>
                 <w:rFonts w:ascii="Arial" w:hAnsi="Arial"/>
                 <w:b/>
                 <w:bCs/>
                 <w:sz w:val="20"/>
               </w:rPr>
-              <w:lastRenderedPageBreak/>
-              <w:t>Flujo</w:t>
-            </w:r>
-          </w:p>
-        </w:tc>
-        <w:tc>
-          <w:tcPr>
-            <w:tcW w:w="1559" w:type="dxa"/>
-            <w:tcBorders>
-              <w:left w:val="single" w:sz="1" w:space="0" w:color="000000"/>
-              <w:bottom w:val="single" w:sz="1" w:space="0" w:color="000000"/>
-            </w:tcBorders>
-            <w:shd w:val="clear" w:color="auto" w:fill="808080"/>
-          </w:tcPr>
-          <w:p>
-            <w:pPr>
-              <w:pStyle w:val="TableContents"/>
-              <w:jc w:val="center"/>
+            </w:pPr>
+            <w:r>
               <w:rPr>
                 <w:rFonts w:ascii="Arial" w:hAnsi="Arial"/>
                 <w:b/>
                 <w:bCs/>
                 <w:sz w:val="20"/>
               </w:rPr>
-            </w:pPr>
-            <w:r>
-              <w:rPr>
-                <w:rFonts w:ascii="Arial" w:hAnsi="Arial"/>
-                <w:b/>
-                <w:bCs/>
-                <w:sz w:val="20"/>
-              </w:rPr>
-              <w:lastRenderedPageBreak/>
               <w:t>Condición</w:t>
             </w:r>
           </w:p>
@@ -13797,7 +13668,6 @@
                 <w:rFonts w:ascii="Arial" w:hAnsi="Arial"/>
                 <w:sz w:val="20"/>
               </w:rPr>
-              <w:lastRenderedPageBreak/>
               <w:t>1</w:t>
             </w:r>
           </w:p>
@@ -14380,6 +14250,7 @@
         <w:pStyle w:val="PSI-Ttulo3"/>
       </w:pPr>
       <w:r>
+        <w:lastRenderedPageBreak/>
         <w:t xml:space="preserve">Evaluación de la Prueba </w:t>
       </w:r>
     </w:p>
@@ -14800,7 +14671,6 @@
               <w:rPr>
                 <w:b/>
               </w:rPr>
-              <w:lastRenderedPageBreak/>
               <w:t xml:space="preserve">Versión del Caso de Prueba: </w:t>
             </w:r>
             <w:r>
@@ -15654,6 +15524,7 @@
                 <w:bCs/>
                 <w:sz w:val="20"/>
               </w:rPr>
+              <w:lastRenderedPageBreak/>
               <w:t xml:space="preserve">Fecha de Aprobación del Caso de Prueba: </w:t>
             </w:r>
             <w:r>
@@ -15836,7 +15707,6 @@
                 <w:b/>
                 <w:bCs/>
               </w:rPr>
-              <w:lastRenderedPageBreak/>
               <w:t>ID Caso de Uso:</w:t>
             </w:r>
             <w:r>
@@ -16632,7 +16502,15 @@
                 <w:rFonts w:ascii="Arial" w:hAnsi="Arial"/>
                 <w:sz w:val="20"/>
               </w:rPr>
-              <w:t>El sistema muestra un listado de asignaturas de un profesor.</w:t>
+              <w:t xml:space="preserve">El sistema muestra un listado de asignaturas de un </w:t>
+            </w:r>
+            <w:r>
+              <w:rPr>
+                <w:rFonts w:ascii="Arial" w:hAnsi="Arial"/>
+                <w:sz w:val="20"/>
+              </w:rPr>
+              <w:lastRenderedPageBreak/>
+              <w:t>profesor.</w:t>
             </w:r>
           </w:p>
           <w:p>
@@ -16749,6 +16627,7 @@
                 <w:rFonts w:ascii="Arial" w:hAnsi="Arial"/>
                 <w:sz w:val="20"/>
               </w:rPr>
+              <w:lastRenderedPageBreak/>
               <w:t>Satisfactorio. Se inició el sistema. Se desplegó la pantalla.</w:t>
             </w:r>
           </w:p>
@@ -16781,6 +16660,7 @@
                 <w:rFonts w:ascii="Arial" w:hAnsi="Arial"/>
                 <w:sz w:val="20"/>
               </w:rPr>
+              <w:lastRenderedPageBreak/>
               <w:t xml:space="preserve">Se </w:t>
             </w:r>
             <w:proofErr w:type="spellStart"/>
@@ -17668,6 +17548,7 @@
                 <w:bCs/>
                 <w:sz w:val="20"/>
               </w:rPr>
+              <w:lastRenderedPageBreak/>
               <w:t>Condición(es) para que se ejecute el Caso de Prueba:</w:t>
             </w:r>
           </w:p>
@@ -18108,7 +17989,6 @@
                 <w:rFonts w:ascii="Arial" w:hAnsi="Arial"/>
                 <w:sz w:val="20"/>
               </w:rPr>
-              <w:lastRenderedPageBreak/>
               <w:t>Mostrar el formulario para cargar datos de un programa de asignatura.</w:t>
             </w:r>
           </w:p>
@@ -18226,7 +18106,6 @@
                 <w:rFonts w:ascii="Arial" w:hAnsi="Arial"/>
                 <w:sz w:val="20"/>
               </w:rPr>
-              <w:lastRenderedPageBreak/>
               <w:t>Satisfactorio. Se inició el sistema. Se desplegó la pantalla.</w:t>
             </w:r>
           </w:p>
@@ -18291,15 +18170,7 @@
                 <w:rFonts w:ascii="Arial" w:hAnsi="Arial"/>
                 <w:sz w:val="20"/>
               </w:rPr>
-              <w:t xml:space="preserve">Se mostró el formulario </w:t>
-            </w:r>
-            <w:r>
-              <w:rPr>
-                <w:rFonts w:ascii="Arial" w:hAnsi="Arial"/>
-                <w:sz w:val="20"/>
-              </w:rPr>
-              <w:lastRenderedPageBreak/>
-              <w:t>para cargar datos de un programa de asignatura.</w:t>
+              <w:t>Se mostró el formulario para cargar datos de un programa de asignatura.</w:t>
             </w:r>
           </w:p>
           <w:p>
@@ -18683,6 +18554,7 @@
         <w:pStyle w:val="PSI-Ttulo3"/>
       </w:pPr>
       <w:r>
+        <w:lastRenderedPageBreak/>
         <w:t xml:space="preserve">Evaluación de la Prueba </w:t>
       </w:r>
     </w:p>
@@ -19103,7 +18975,6 @@
               <w:rPr>
                 <w:b/>
               </w:rPr>
-              <w:lastRenderedPageBreak/>
               <w:t xml:space="preserve">Versión del Caso de Prueba: </w:t>
             </w:r>
             <w:r>
@@ -19713,7 +19584,15 @@
                 <w:rFonts w:ascii="Arial" w:hAnsi="Arial"/>
                 <w:sz w:val="20"/>
               </w:rPr>
-              <w:t xml:space="preserve"> el botón "siguiente".</w:t>
+              <w:t xml:space="preserve"> el botón </w:t>
+            </w:r>
+            <w:r>
+              <w:rPr>
+                <w:rFonts w:ascii="Arial" w:hAnsi="Arial"/>
+                <w:sz w:val="20"/>
+              </w:rPr>
+              <w:lastRenderedPageBreak/>
+              <w:t>"siguiente".</w:t>
             </w:r>
           </w:p>
           <w:p>
@@ -19901,6 +19780,7 @@
                 <w:rFonts w:ascii="Arial" w:hAnsi="Arial"/>
                 <w:sz w:val="20"/>
               </w:rPr>
+              <w:lastRenderedPageBreak/>
               <w:t>Satisfactorio. Se inició el sistema. Se desplegó la pantalla.</w:t>
             </w:r>
           </w:p>
@@ -20093,6 +19973,7 @@
                 <w:rFonts w:ascii="Arial" w:hAnsi="Arial"/>
                 <w:sz w:val="20"/>
               </w:rPr>
+              <w:lastRenderedPageBreak/>
               <w:t xml:space="preserve">Se </w:t>
             </w:r>
             <w:proofErr w:type="spellStart"/>
@@ -20404,7 +20285,6 @@
         <w:pStyle w:val="PSI-Ttulo2"/>
       </w:pPr>
       <w:r>
-        <w:lastRenderedPageBreak/>
         <w:t>Caso de Prueba P029</w:t>
       </w:r>
     </w:p>
@@ -21000,6 +20880,7 @@
                     <w:pStyle w:val="PSI-Normal"/>
                   </w:pPr>
                   <w:r>
+                    <w:lastRenderedPageBreak/>
                     <w:t xml:space="preserve">Se deben cumplir con los recursos necesarios en cuanto a software, hardware y configuraciones necesarias para que se pueda ejecutar este caso de prueba. </w:t>
                   </w:r>
                 </w:p>
@@ -21397,15 +21278,7 @@
                 <w:rFonts w:ascii="Arial" w:hAnsi="Arial"/>
                 <w:sz w:val="20"/>
               </w:rPr>
-              <w:t xml:space="preserve">Mostrar el formulario para cargar datos de un programa de </w:t>
-            </w:r>
-            <w:r>
-              <w:rPr>
-                <w:rFonts w:ascii="Arial" w:hAnsi="Arial"/>
-                <w:sz w:val="20"/>
-              </w:rPr>
-              <w:lastRenderedPageBreak/>
-              <w:t>asignatura.</w:t>
+              <w:t>Mostrar el formulario para cargar datos de un programa de asignatura.</w:t>
             </w:r>
           </w:p>
           <w:p>
@@ -21657,7 +21530,6 @@
                 <w:rFonts w:ascii="Arial" w:hAnsi="Arial"/>
                 <w:sz w:val="20"/>
               </w:rPr>
-              <w:lastRenderedPageBreak/>
               <w:t>Satisfactorio. Se inició el sistema. Se desplegó la pantalla.</w:t>
             </w:r>
           </w:p>
@@ -21754,15 +21626,7 @@
                 <w:rFonts w:ascii="Arial" w:hAnsi="Arial"/>
                 <w:sz w:val="20"/>
               </w:rPr>
-              <w:t xml:space="preserve"> el botón </w:t>
-            </w:r>
-            <w:r>
-              <w:rPr>
-                <w:rFonts w:ascii="Arial" w:hAnsi="Arial"/>
-                <w:sz w:val="20"/>
-              </w:rPr>
-              <w:lastRenderedPageBreak/>
-              <w:t>"siguiente".</w:t>
+              <w:t xml:space="preserve"> el botón "siguiente".</w:t>
             </w:r>
           </w:p>
           <w:p>
@@ -22215,6 +22079,7 @@
         <w:pStyle w:val="PSI-Ttulo2"/>
       </w:pPr>
       <w:r>
+        <w:lastRenderedPageBreak/>
         <w:t>Caso de Prueba P030</w:t>
       </w:r>
     </w:p>
@@ -22423,7 +22288,6 @@
                 <w:b/>
                 <w:bCs/>
               </w:rPr>
-              <w:lastRenderedPageBreak/>
               <w:t xml:space="preserve">ID Requerimiento: </w:t>
             </w:r>
             <w:r>
@@ -23208,7 +23072,15 @@
                 <w:rFonts w:ascii="Arial" w:hAnsi="Arial"/>
                 <w:sz w:val="20"/>
               </w:rPr>
-              <w:t>Mostrar el formulario para cargar datos de un programa de asignatura.</w:t>
+              <w:t xml:space="preserve">Mostrar el formulario para cargar datos de un programa de </w:t>
+            </w:r>
+            <w:r>
+              <w:rPr>
+                <w:rFonts w:ascii="Arial" w:hAnsi="Arial"/>
+                <w:sz w:val="20"/>
+              </w:rPr>
+              <w:lastRenderedPageBreak/>
+              <w:t>asignatura.</w:t>
             </w:r>
           </w:p>
           <w:p>
@@ -23433,15 +23305,7 @@
                 <w:rFonts w:ascii="Arial" w:hAnsi="Arial"/>
                 <w:sz w:val="20"/>
               </w:rPr>
-              <w:t xml:space="preserve">Se agregaran más </w:t>
-            </w:r>
-            <w:r>
-              <w:rPr>
-                <w:rFonts w:ascii="Arial" w:hAnsi="Arial"/>
-                <w:sz w:val="20"/>
-              </w:rPr>
-              <w:lastRenderedPageBreak/>
-              <w:t>campos de la bibliografía para completar.</w:t>
+              <w:t>Se agregaran más campos de la bibliografía para completar.</w:t>
             </w:r>
           </w:p>
           <w:p>
@@ -23610,6 +23474,62 @@
                 <w:rFonts w:ascii="Arial" w:hAnsi="Arial"/>
                 <w:sz w:val="20"/>
               </w:rPr>
+              <w:t xml:space="preserve"> el botón </w:t>
+            </w:r>
+            <w:r>
+              <w:rPr>
+                <w:rFonts w:ascii="Arial" w:hAnsi="Arial"/>
+                <w:sz w:val="20"/>
+              </w:rPr>
+              <w:lastRenderedPageBreak/>
+              <w:t>"siguiente".</w:t>
+            </w:r>
+          </w:p>
+          <w:p>
+            <w:pPr>
+              <w:pStyle w:val="TableContents"/>
+              <w:rPr>
+                <w:rFonts w:ascii="Arial" w:hAnsi="Arial"/>
+                <w:sz w:val="20"/>
+              </w:rPr>
+            </w:pPr>
+            <w:r>
+              <w:rPr>
+                <w:rFonts w:ascii="Arial" w:hAnsi="Arial"/>
+                <w:sz w:val="20"/>
+              </w:rPr>
+              <w:t xml:space="preserve">Se mostró la siguiente página del formulario, para cargar datos.  </w:t>
+            </w:r>
+          </w:p>
+          <w:p>
+            <w:pPr>
+              <w:pStyle w:val="TableContents"/>
+              <w:rPr>
+                <w:rFonts w:ascii="Arial" w:hAnsi="Arial"/>
+                <w:sz w:val="20"/>
+              </w:rPr>
+            </w:pPr>
+            <w:r>
+              <w:rPr>
+                <w:rFonts w:ascii="Arial" w:hAnsi="Arial"/>
+                <w:sz w:val="20"/>
+              </w:rPr>
+              <w:t xml:space="preserve">Se </w:t>
+            </w:r>
+            <w:proofErr w:type="spellStart"/>
+            <w:r>
+              <w:rPr>
+                <w:rFonts w:ascii="Arial" w:hAnsi="Arial"/>
+                <w:sz w:val="20"/>
+              </w:rPr>
+              <w:t>clickeó</w:t>
+            </w:r>
+            <w:proofErr w:type="spellEnd"/>
+            <w:r>
+              <w:rPr>
+                <w:rFonts w:ascii="Arial" w:hAnsi="Arial"/>
+                <w:sz w:val="20"/>
+              </w:rPr>
               <w:t xml:space="preserve"> el botón "siguiente".</w:t>
             </w:r>
           </w:p>
@@ -23626,22 +23546,6 @@
                 <w:rFonts w:ascii="Arial" w:hAnsi="Arial"/>
                 <w:sz w:val="20"/>
               </w:rPr>
-              <w:t xml:space="preserve">Se mostró la siguiente página del formulario, para cargar datos.  </w:t>
-            </w:r>
-          </w:p>
-          <w:p>
-            <w:pPr>
-              <w:pStyle w:val="TableContents"/>
-              <w:rPr>
-                <w:rFonts w:ascii="Arial" w:hAnsi="Arial"/>
-                <w:sz w:val="20"/>
-              </w:rPr>
-            </w:pPr>
-            <w:r>
-              <w:rPr>
-                <w:rFonts w:ascii="Arial" w:hAnsi="Arial"/>
-                <w:sz w:val="20"/>
-              </w:rPr>
               <w:t xml:space="preserve">Se </w:t>
             </w:r>
             <w:proofErr w:type="spellStart"/>
@@ -23690,7 +23594,7 @@
                 <w:rFonts w:ascii="Arial" w:hAnsi="Arial"/>
                 <w:sz w:val="20"/>
               </w:rPr>
-              <w:t xml:space="preserve"> el botón "siguiente".</w:t>
+              <w:t xml:space="preserve"> el botón "Guardar y Enviar".</w:t>
             </w:r>
           </w:p>
           <w:p>
@@ -23722,7 +23626,7 @@
                 <w:rFonts w:ascii="Arial" w:hAnsi="Arial"/>
                 <w:sz w:val="20"/>
               </w:rPr>
-              <w:t xml:space="preserve"> el botón "Guardar y Enviar".</w:t>
+              <w:t xml:space="preserve"> el botón "cargar bibliografía".</w:t>
             </w:r>
           </w:p>
           <w:p>
@@ -23754,21 +23658,39 @@
                 <w:rFonts w:ascii="Arial" w:hAnsi="Arial"/>
                 <w:sz w:val="20"/>
               </w:rPr>
-              <w:t xml:space="preserve"> el botón "cargar bibliografía".</w:t>
-            </w:r>
-          </w:p>
-          <w:p>
-            <w:pPr>
-              <w:pStyle w:val="TableContents"/>
-              <w:rPr>
-                <w:rFonts w:ascii="Arial" w:hAnsi="Arial"/>
-                <w:sz w:val="20"/>
-              </w:rPr>
-            </w:pPr>
-            <w:r>
-              <w:rPr>
-                <w:rFonts w:ascii="Arial" w:hAnsi="Arial"/>
-                <w:sz w:val="20"/>
+              <w:t xml:space="preserve"> el botón "agregar".</w:t>
+            </w:r>
+          </w:p>
+          <w:p>
+            <w:pPr>
+              <w:pStyle w:val="TableContents"/>
+              <w:rPr>
+                <w:rFonts w:ascii="Arial" w:hAnsi="Arial"/>
+                <w:sz w:val="20"/>
+              </w:rPr>
+            </w:pPr>
+            <w:r>
+              <w:rPr>
+                <w:rFonts w:ascii="Arial" w:hAnsi="Arial"/>
+                <w:sz w:val="20"/>
+              </w:rPr>
+              <w:t xml:space="preserve">Se agregaron más campos de la bibliografía para completar. </w:t>
+            </w:r>
+          </w:p>
+          <w:p>
+            <w:pPr>
+              <w:pStyle w:val="TableContents"/>
+              <w:rPr>
+                <w:rFonts w:ascii="Arial" w:hAnsi="Arial"/>
+                <w:sz w:val="20"/>
+                <w:lang w:val="es-AR"/>
+              </w:rPr>
+            </w:pPr>
+            <w:r>
+              <w:rPr>
+                <w:rFonts w:ascii="Arial" w:hAnsi="Arial"/>
+                <w:sz w:val="20"/>
+                <w:lang w:val="es-AR"/>
               </w:rPr>
               <w:t xml:space="preserve">Se </w:t>
             </w:r>
@@ -23777,6 +23699,7 @@
               <w:rPr>
                 <w:rFonts w:ascii="Arial" w:hAnsi="Arial"/>
                 <w:sz w:val="20"/>
+                <w:lang w:val="es-AR"/>
               </w:rPr>
               <w:t>clickeó</w:t>
             </w:r>
@@ -23785,87 +23708,27 @@
               <w:rPr>
                 <w:rFonts w:ascii="Arial" w:hAnsi="Arial"/>
                 <w:sz w:val="20"/>
-              </w:rPr>
-              <w:t xml:space="preserve"> el botón "agregar".</w:t>
-            </w:r>
-          </w:p>
-          <w:p>
-            <w:pPr>
-              <w:pStyle w:val="TableContents"/>
-              <w:rPr>
-                <w:rFonts w:ascii="Arial" w:hAnsi="Arial"/>
-                <w:sz w:val="20"/>
-              </w:rPr>
-            </w:pPr>
-            <w:r>
-              <w:rPr>
-                <w:rFonts w:ascii="Arial" w:hAnsi="Arial"/>
-                <w:sz w:val="20"/>
-              </w:rPr>
-              <w:t xml:space="preserve">Se agregaron más campos de la bibliografía para completar. </w:t>
-            </w:r>
-          </w:p>
-          <w:p>
-            <w:pPr>
-              <w:pStyle w:val="TableContents"/>
-              <w:rPr>
-                <w:rFonts w:ascii="Arial" w:hAnsi="Arial"/>
-                <w:sz w:val="20"/>
                 <w:lang w:val="es-AR"/>
               </w:rPr>
-            </w:pPr>
-            <w:r>
+              <w:t xml:space="preserve"> el botón "menos".</w:t>
+            </w:r>
+          </w:p>
+          <w:p>
+            <w:pPr>
+              <w:pStyle w:val="TableContents"/>
               <w:rPr>
                 <w:rFonts w:ascii="Arial" w:hAnsi="Arial"/>
                 <w:sz w:val="20"/>
                 <w:lang w:val="es-AR"/>
               </w:rPr>
-              <w:t xml:space="preserve">Se </w:t>
-            </w:r>
-            <w:proofErr w:type="spellStart"/>
+            </w:pPr>
             <w:r>
               <w:rPr>
                 <w:rFonts w:ascii="Arial" w:hAnsi="Arial"/>
                 <w:sz w:val="20"/>
                 <w:lang w:val="es-AR"/>
               </w:rPr>
-              <w:t>clickeó</w:t>
-            </w:r>
-            <w:proofErr w:type="spellEnd"/>
-            <w:r>
-              <w:rPr>
-                <w:rFonts w:ascii="Arial" w:hAnsi="Arial"/>
-                <w:sz w:val="20"/>
-                <w:lang w:val="es-AR"/>
-              </w:rPr>
-              <w:t xml:space="preserve"> el botón "menos".</w:t>
-            </w:r>
-          </w:p>
-          <w:p>
-            <w:pPr>
-              <w:pStyle w:val="TableContents"/>
-              <w:rPr>
-                <w:rFonts w:ascii="Arial" w:hAnsi="Arial"/>
-                <w:sz w:val="20"/>
-                <w:lang w:val="es-AR"/>
-              </w:rPr>
-            </w:pPr>
-            <w:r>
-              <w:rPr>
-                <w:rFonts w:ascii="Arial" w:hAnsi="Arial"/>
-                <w:sz w:val="20"/>
-                <w:lang w:val="es-AR"/>
-              </w:rPr>
-              <w:t xml:space="preserve">Se ocultaron campos de la </w:t>
-            </w:r>
-            <w:r>
-              <w:rPr>
-                <w:rFonts w:ascii="Arial" w:hAnsi="Arial"/>
-                <w:sz w:val="20"/>
-                <w:lang w:val="es-AR"/>
-              </w:rPr>
-              <w:lastRenderedPageBreak/>
-              <w:t xml:space="preserve">bibliografía. </w:t>
+              <w:t xml:space="preserve">Se ocultaron campos de la bibliografía. </w:t>
             </w:r>
           </w:p>
         </w:tc>
@@ -24260,6 +24123,7 @@
               <w:rPr>
                 <w:b/>
               </w:rPr>
+              <w:lastRenderedPageBreak/>
               <w:t xml:space="preserve">ID/Nombre/Sistema/Proyecto: </w:t>
             </w:r>
             <w:r>
@@ -24688,7 +24552,6 @@
               <w:t xml:space="preserve">Fecha de Ejecución: </w:t>
             </w:r>
             <w:r>
-              <w:lastRenderedPageBreak/>
               <w:t>15/11/2018</w:t>
             </w:r>
           </w:p>
@@ -24723,7 +24586,6 @@
                 <w:bCs/>
                 <w:sz w:val="20"/>
               </w:rPr>
-              <w:lastRenderedPageBreak/>
               <w:t>Condición(es) para que se ejecute el Caso de Prueba:</w:t>
             </w:r>
           </w:p>
@@ -26546,7 +26408,15 @@
                 <w:rFonts w:ascii="Arial" w:hAnsi="Arial"/>
                 <w:sz w:val="20"/>
               </w:rPr>
-              <w:t>El sistema muestra una barra de búsqueda y un listado con los años.</w:t>
+              <w:t xml:space="preserve">El sistema muestra </w:t>
+            </w:r>
+            <w:r>
+              <w:rPr>
+                <w:rFonts w:ascii="Arial" w:hAnsi="Arial"/>
+                <w:sz w:val="20"/>
+              </w:rPr>
+              <w:lastRenderedPageBreak/>
+              <w:t>una barra de búsqueda y un listado con los años.</w:t>
             </w:r>
           </w:p>
           <w:p>
@@ -26618,15 +26488,7 @@
                 <w:rFonts w:ascii="Arial" w:hAnsi="Arial"/>
                 <w:sz w:val="20"/>
               </w:rPr>
-              <w:t xml:space="preserve">El sistema muestra mediante el filtrado los programas posibles, </w:t>
-            </w:r>
-            <w:r>
-              <w:rPr>
-                <w:rFonts w:ascii="Arial" w:hAnsi="Arial"/>
-                <w:sz w:val="20"/>
-              </w:rPr>
-              <w:lastRenderedPageBreak/>
-              <w:t xml:space="preserve">reduciendo la cantidad o bien el programa solicitado. </w:t>
+              <w:t xml:space="preserve">El sistema muestra mediante el filtrado los programas posibles, reduciendo la cantidad o bien el programa solicitado. </w:t>
             </w:r>
           </w:p>
         </w:tc>
@@ -26670,7 +26532,15 @@
                 <w:rFonts w:ascii="Arial" w:hAnsi="Arial"/>
                 <w:sz w:val="20"/>
               </w:rPr>
-              <w:t>El sistema mostró una barra de búsqueda y un listado con los años.</w:t>
+              <w:t xml:space="preserve">El sistema mostró una </w:t>
+            </w:r>
+            <w:r>
+              <w:rPr>
+                <w:rFonts w:ascii="Arial" w:hAnsi="Arial"/>
+                <w:sz w:val="20"/>
+              </w:rPr>
+              <w:lastRenderedPageBreak/>
+              <w:t>barra de búsqueda y un listado con los años.</w:t>
             </w:r>
           </w:p>
           <w:p>
@@ -27316,6 +27186,7 @@
                 <w:bCs/>
                 <w:sz w:val="20"/>
               </w:rPr>
+              <w:lastRenderedPageBreak/>
               <w:t>ID/Nombre Escenario:</w:t>
             </w:r>
             <w:r>
@@ -27633,7 +27504,6 @@
                 <w:bCs/>
                 <w:sz w:val="20"/>
               </w:rPr>
-              <w:lastRenderedPageBreak/>
               <w:t>Para la Ejecución del Caso de Prueba:</w:t>
             </w:r>
           </w:p>
@@ -28434,12 +28304,12 @@
       <w:pPr>
         <w:pStyle w:val="PSI-Ttulo1"/>
       </w:pPr>
-      <w:bookmarkStart w:id="30" w:name="_Toc259313033"/>
+      <w:bookmarkStart w:id="27" w:name="_Toc259313033"/>
       <w:r>
         <w:t>Prioridades</w:t>
       </w:r>
-      <w:bookmarkEnd w:id="29"/>
-      <w:bookmarkEnd w:id="30"/>
+      <w:bookmarkEnd w:id="26"/>
+      <w:bookmarkEnd w:id="27"/>
       <w:r>
         <w:t xml:space="preserve"> </w:t>
       </w:r>
@@ -28448,13 +28318,13 @@
       <w:pPr>
         <w:pStyle w:val="PSI-Ttulo2"/>
       </w:pPr>
-      <w:bookmarkStart w:id="31" w:name="_Toc165473680"/>
-      <w:bookmarkStart w:id="32" w:name="_Toc259313034"/>
+      <w:bookmarkStart w:id="28" w:name="_Toc165473680"/>
+      <w:bookmarkStart w:id="29" w:name="_Toc259313034"/>
       <w:r>
         <w:t>Casos de Prueba por Características de Prioridad</w:t>
       </w:r>
-      <w:bookmarkEnd w:id="31"/>
-      <w:bookmarkEnd w:id="32"/>
+      <w:bookmarkEnd w:id="28"/>
+      <w:bookmarkEnd w:id="29"/>
     </w:p>
     <w:p>
       <w:pPr>
@@ -28479,13 +28349,13 @@
       <w:pPr>
         <w:pStyle w:val="PSI-Ttulo3"/>
       </w:pPr>
-      <w:bookmarkStart w:id="33" w:name="_Toc165473681"/>
-      <w:bookmarkStart w:id="34" w:name="_Toc259313035"/>
+      <w:bookmarkStart w:id="30" w:name="_Toc165473681"/>
+      <w:bookmarkStart w:id="31" w:name="_Toc259313035"/>
       <w:r>
         <w:t>Esenciales</w:t>
       </w:r>
-      <w:bookmarkEnd w:id="33"/>
-      <w:bookmarkEnd w:id="34"/>
+      <w:bookmarkEnd w:id="30"/>
+      <w:bookmarkEnd w:id="31"/>
       <w:r>
         <w:t xml:space="preserve"> </w:t>
       </w:r>
@@ -28517,13 +28387,13 @@
       <w:pPr>
         <w:pStyle w:val="PSI-Ttulo3"/>
       </w:pPr>
-      <w:bookmarkStart w:id="35" w:name="_Toc165473682"/>
-      <w:bookmarkStart w:id="36" w:name="_Toc259313036"/>
+      <w:bookmarkStart w:id="32" w:name="_Toc165473682"/>
+      <w:bookmarkStart w:id="33" w:name="_Toc259313036"/>
       <w:r>
         <w:t>Esperadas</w:t>
       </w:r>
-      <w:bookmarkEnd w:id="35"/>
-      <w:bookmarkEnd w:id="36"/>
+      <w:bookmarkEnd w:id="32"/>
+      <w:bookmarkEnd w:id="33"/>
       <w:r>
         <w:t xml:space="preserve"> </w:t>
       </w:r>
@@ -28555,13 +28425,13 @@
       <w:pPr>
         <w:pStyle w:val="PSI-Ttulo3"/>
       </w:pPr>
-      <w:bookmarkStart w:id="37" w:name="_Toc165473683"/>
-      <w:bookmarkStart w:id="38" w:name="_Toc259313037"/>
+      <w:bookmarkStart w:id="34" w:name="_Toc165473683"/>
+      <w:bookmarkStart w:id="35" w:name="_Toc259313037"/>
       <w:r>
         <w:t>Deseadas</w:t>
       </w:r>
-      <w:bookmarkEnd w:id="37"/>
-      <w:bookmarkEnd w:id="38"/>
+      <w:bookmarkEnd w:id="34"/>
+      <w:bookmarkEnd w:id="35"/>
       <w:r>
         <w:t xml:space="preserve"> </w:t>
       </w:r>
@@ -28599,20 +28469,20 @@
       <w:pPr>
         <w:pStyle w:val="PSI-Ttulo2"/>
       </w:pPr>
-      <w:bookmarkStart w:id="39" w:name="byusecase"/>
-      <w:bookmarkStart w:id="40" w:name="_Toc165473684"/>
-      <w:bookmarkEnd w:id="39"/>
+      <w:bookmarkStart w:id="36" w:name="byusecase"/>
+      <w:bookmarkStart w:id="37" w:name="_Toc165473684"/>
+      <w:bookmarkEnd w:id="36"/>
     </w:p>
     <w:p>
       <w:pPr>
         <w:pStyle w:val="PSI-Ttulo2"/>
       </w:pPr>
-      <w:bookmarkStart w:id="41" w:name="_Toc259313038"/>
+      <w:bookmarkStart w:id="38" w:name="_Toc259313038"/>
       <w:r>
         <w:t>Casos de Pruebas por Prioridad de Caso de Uso</w:t>
       </w:r>
-      <w:bookmarkEnd w:id="40"/>
-      <w:bookmarkEnd w:id="41"/>
+      <w:bookmarkEnd w:id="37"/>
+      <w:bookmarkEnd w:id="38"/>
     </w:p>
     <w:p>
       <w:pPr>
@@ -28634,13 +28504,13 @@
       <w:pPr>
         <w:pStyle w:val="PSI-Ttulo3"/>
       </w:pPr>
-      <w:bookmarkStart w:id="42" w:name="_Toc165473685"/>
-      <w:bookmarkStart w:id="43" w:name="_Toc259313039"/>
+      <w:bookmarkStart w:id="39" w:name="_Toc165473685"/>
+      <w:bookmarkStart w:id="40" w:name="_Toc259313039"/>
       <w:r>
         <w:t>Esenciales</w:t>
       </w:r>
-      <w:bookmarkEnd w:id="42"/>
-      <w:bookmarkEnd w:id="43"/>
+      <w:bookmarkEnd w:id="39"/>
+      <w:bookmarkEnd w:id="40"/>
       <w:r>
         <w:t xml:space="preserve"> </w:t>
       </w:r>
@@ -28673,13 +28543,13 @@
       <w:pPr>
         <w:pStyle w:val="PSI-Ttulo3"/>
       </w:pPr>
-      <w:bookmarkStart w:id="44" w:name="_Toc165473686"/>
-      <w:bookmarkStart w:id="45" w:name="_Toc259313040"/>
+      <w:bookmarkStart w:id="41" w:name="_Toc165473686"/>
+      <w:bookmarkStart w:id="42" w:name="_Toc259313040"/>
       <w:r>
         <w:t>Esperados</w:t>
       </w:r>
-      <w:bookmarkEnd w:id="44"/>
-      <w:bookmarkEnd w:id="45"/>
+      <w:bookmarkEnd w:id="41"/>
+      <w:bookmarkEnd w:id="42"/>
       <w:r>
         <w:t xml:space="preserve"> </w:t>
       </w:r>
@@ -28712,13 +28582,13 @@
       <w:pPr>
         <w:pStyle w:val="PSI-Ttulo3"/>
       </w:pPr>
-      <w:bookmarkStart w:id="46" w:name="_Toc165473687"/>
-      <w:bookmarkStart w:id="47" w:name="_Toc259313041"/>
+      <w:bookmarkStart w:id="43" w:name="_Toc165473687"/>
+      <w:bookmarkStart w:id="44" w:name="_Toc259313041"/>
       <w:r>
         <w:t>Deseados</w:t>
       </w:r>
-      <w:bookmarkEnd w:id="46"/>
-      <w:bookmarkEnd w:id="47"/>
+      <w:bookmarkEnd w:id="43"/>
+      <w:bookmarkEnd w:id="44"/>
       <w:r>
         <w:t xml:space="preserve"> </w:t>
       </w:r>
@@ -28757,13 +28627,13 @@
       <w:pPr>
         <w:pStyle w:val="PSI-Ttulo2"/>
       </w:pPr>
-      <w:bookmarkStart w:id="48" w:name="_Toc165473688"/>
-      <w:bookmarkStart w:id="49" w:name="_Toc259313042"/>
+      <w:bookmarkStart w:id="45" w:name="_Toc165473688"/>
+      <w:bookmarkStart w:id="46" w:name="_Toc259313042"/>
       <w:r>
         <w:t>Flujos de Trabajo de Pruebas</w:t>
       </w:r>
-      <w:bookmarkEnd w:id="48"/>
-      <w:bookmarkEnd w:id="49"/>
+      <w:bookmarkEnd w:id="45"/>
+      <w:bookmarkEnd w:id="46"/>
     </w:p>
     <w:p>
       <w:pPr>
@@ -28781,6 +28651,7 @@
         <w:pStyle w:val="PSI-Comentario"/>
       </w:pPr>
       <w:r>
+        <w:lastRenderedPageBreak/>
         <w:t>De acuerdo con la naturaleza del proyecto, proporcionar un resumen que explique el proceso que su equipo utiliza para manejar el planeamiento detallado de la tarea y proporcionar una referencia adonde se encuentran los detalles, si es apropiado.</w:t>
       </w:r>
       <w:r>
@@ -28812,25 +28683,25 @@
       <w:pPr>
         <w:pStyle w:val="PSI-Ttulo1"/>
       </w:pPr>
-      <w:bookmarkStart w:id="50" w:name="_Toc165473689"/>
-      <w:bookmarkStart w:id="51" w:name="_Toc259313043"/>
+      <w:bookmarkStart w:id="47" w:name="_Toc165473689"/>
+      <w:bookmarkStart w:id="48" w:name="_Toc259313043"/>
       <w:r>
         <w:t>Entregables</w:t>
       </w:r>
-      <w:bookmarkEnd w:id="50"/>
-      <w:bookmarkEnd w:id="51"/>
+      <w:bookmarkEnd w:id="47"/>
+      <w:bookmarkEnd w:id="48"/>
     </w:p>
     <w:p>
       <w:pPr>
         <w:pStyle w:val="PSI-Ttulo2"/>
       </w:pPr>
-      <w:bookmarkStart w:id="52" w:name="_Toc165473690"/>
-      <w:bookmarkStart w:id="53" w:name="_Toc259313044"/>
+      <w:bookmarkStart w:id="49" w:name="_Toc165473690"/>
+      <w:bookmarkStart w:id="50" w:name="_Toc259313044"/>
       <w:r>
         <w:t>Lista de Entregables de Pruebas</w:t>
       </w:r>
-      <w:bookmarkEnd w:id="52"/>
-      <w:bookmarkEnd w:id="53"/>
+      <w:bookmarkEnd w:id="49"/>
+      <w:bookmarkEnd w:id="50"/>
       <w:r>
         <w:t xml:space="preserve"> </w:t>
       </w:r>
@@ -28888,8 +28759,8 @@
             <w:pPr>
               <w:pStyle w:val="PSI-Normal"/>
             </w:pPr>
-            <w:bookmarkStart w:id="54" w:name="colE1KAC1"/>
-            <w:bookmarkEnd w:id="54"/>
+            <w:bookmarkStart w:id="51" w:name="colE1KAC1"/>
+            <w:bookmarkEnd w:id="51"/>
             <w:r>
               <w:t>Entregables</w:t>
             </w:r>
@@ -28910,8 +28781,8 @@
             <w:pPr>
               <w:pStyle w:val="PSI-Normal"/>
             </w:pPr>
-            <w:bookmarkStart w:id="55" w:name="colE5KAC1"/>
-            <w:bookmarkEnd w:id="55"/>
+            <w:bookmarkStart w:id="52" w:name="colE5KAC1"/>
+            <w:bookmarkEnd w:id="52"/>
             <w:r>
               <w:t>Descripción</w:t>
             </w:r>
@@ -28999,14 +28870,13 @@
       <w:pPr>
         <w:pStyle w:val="PSI-Ttulo2"/>
       </w:pPr>
-      <w:bookmarkStart w:id="56" w:name="_Toc165473691"/>
-      <w:bookmarkStart w:id="57" w:name="_Toc259313045"/>
+      <w:bookmarkStart w:id="53" w:name="_Toc165473691"/>
+      <w:bookmarkStart w:id="54" w:name="_Toc259313045"/>
       <w:r>
-        <w:lastRenderedPageBreak/>
         <w:t>Ficha: Escenarios por Caso de Uso</w:t>
       </w:r>
-      <w:bookmarkEnd w:id="56"/>
-      <w:bookmarkEnd w:id="57"/>
+      <w:bookmarkEnd w:id="53"/>
+      <w:bookmarkEnd w:id="54"/>
     </w:p>
     <w:p>
       <w:pPr>
@@ -29270,7 +29140,7 @@
           <w:lang w:val="es-AR"/>
         </w:rPr>
       </w:pPr>
-      <w:bookmarkStart w:id="58" w:name="_Toc165473692"/>
+      <w:bookmarkStart w:id="55" w:name="_Toc165473692"/>
     </w:p>
     <w:p>
       <w:pPr>
@@ -29292,13 +29162,13 @@
       <w:pPr>
         <w:pStyle w:val="PSI-Ttulo2"/>
       </w:pPr>
-      <w:bookmarkStart w:id="59" w:name="_Toc259313046"/>
+      <w:bookmarkStart w:id="56" w:name="_Toc259313046"/>
       <w:r>
         <w:lastRenderedPageBreak/>
         <w:t>Ficha: Resumen de Ciclos de Prueba</w:t>
       </w:r>
-      <w:bookmarkEnd w:id="58"/>
-      <w:bookmarkEnd w:id="59"/>
+      <w:bookmarkEnd w:id="55"/>
+      <w:bookmarkEnd w:id="56"/>
     </w:p>
     <w:p>
       <w:pPr>
@@ -30238,18 +30108,18 @@
           <w:lang w:val="es-AR"/>
         </w:rPr>
       </w:pPr>
-      <w:bookmarkStart w:id="60" w:name="_Toc165473693"/>
+      <w:bookmarkStart w:id="57" w:name="_Toc165473693"/>
     </w:p>
     <w:p>
       <w:pPr>
         <w:pStyle w:val="PSI-Ttulo2"/>
       </w:pPr>
-      <w:bookmarkStart w:id="61" w:name="_Toc259313047"/>
+      <w:bookmarkStart w:id="58" w:name="_Toc259313047"/>
       <w:r>
         <w:t>Ficha: Matriz de Trazabilidad</w:t>
       </w:r>
-      <w:bookmarkEnd w:id="60"/>
-      <w:bookmarkEnd w:id="61"/>
+      <w:bookmarkEnd w:id="57"/>
+      <w:bookmarkEnd w:id="58"/>
       <w:r>
         <w:t xml:space="preserve"> </w:t>
       </w:r>
@@ -30980,14 +30850,14 @@
       <w:pPr>
         <w:pStyle w:val="PSI-Ttulo1"/>
       </w:pPr>
-      <w:bookmarkStart w:id="62" w:name="_Toc165473694"/>
-      <w:bookmarkStart w:id="63" w:name="_Toc259313048"/>
+      <w:bookmarkStart w:id="59" w:name="_Toc165473694"/>
+      <w:bookmarkStart w:id="60" w:name="_Toc259313048"/>
       <w:r>
         <w:lastRenderedPageBreak/>
         <w:t>Criterio para el Inicio y Fin del Plan de Pruebas</w:t>
       </w:r>
-      <w:bookmarkEnd w:id="62"/>
-      <w:bookmarkEnd w:id="63"/>
+      <w:bookmarkEnd w:id="59"/>
+      <w:bookmarkEnd w:id="60"/>
       <w:r>
         <w:t xml:space="preserve"> </w:t>
       </w:r>
@@ -30996,13 +30866,13 @@
       <w:pPr>
         <w:pStyle w:val="PSI-Ttulo2"/>
       </w:pPr>
-      <w:bookmarkStart w:id="64" w:name="_Toc165473695"/>
-      <w:bookmarkStart w:id="65" w:name="_Toc259313049"/>
+      <w:bookmarkStart w:id="61" w:name="_Toc165473695"/>
+      <w:bookmarkStart w:id="62" w:name="_Toc259313049"/>
       <w:r>
         <w:t>Criterios de Inicio</w:t>
       </w:r>
-      <w:bookmarkEnd w:id="64"/>
-      <w:bookmarkEnd w:id="65"/>
+      <w:bookmarkEnd w:id="61"/>
+      <w:bookmarkEnd w:id="62"/>
     </w:p>
     <w:p>
       <w:pPr>
@@ -31066,13 +30936,13 @@
       <w:pPr>
         <w:pStyle w:val="PSI-Ttulo2"/>
       </w:pPr>
-      <w:bookmarkStart w:id="66" w:name="_Toc165473696"/>
-      <w:bookmarkStart w:id="67" w:name="_Toc259313050"/>
+      <w:bookmarkStart w:id="63" w:name="_Toc165473696"/>
+      <w:bookmarkStart w:id="64" w:name="_Toc259313050"/>
       <w:r>
         <w:t>Criterios de Fin</w:t>
       </w:r>
-      <w:bookmarkEnd w:id="66"/>
-      <w:bookmarkEnd w:id="67"/>
+      <w:bookmarkEnd w:id="63"/>
+      <w:bookmarkEnd w:id="64"/>
     </w:p>
     <w:p>
       <w:pPr>
@@ -31097,13 +30967,13 @@
       <w:pPr>
         <w:pStyle w:val="PSI-Ttulo2"/>
       </w:pPr>
-      <w:bookmarkStart w:id="68" w:name="_Toc165473697"/>
-      <w:bookmarkStart w:id="69" w:name="_Toc259313051"/>
+      <w:bookmarkStart w:id="65" w:name="_Toc165473697"/>
+      <w:bookmarkStart w:id="66" w:name="_Toc259313051"/>
       <w:r>
         <w:t>Criterios de Suspensión y Retomo de Actividades</w:t>
       </w:r>
-      <w:bookmarkEnd w:id="68"/>
-      <w:bookmarkEnd w:id="69"/>
+      <w:bookmarkEnd w:id="65"/>
+      <w:bookmarkEnd w:id="66"/>
     </w:p>
     <w:p>
       <w:pPr>
@@ -31133,7 +31003,7 @@
           <w:szCs w:val="28"/>
         </w:rPr>
       </w:pPr>
-      <w:bookmarkStart w:id="70" w:name="_Toc165473698"/>
+      <w:bookmarkStart w:id="67" w:name="_Toc165473698"/>
       <w:r>
         <w:br w:type="page"/>
       </w:r>
@@ -31142,25 +31012,25 @@
       <w:pPr>
         <w:pStyle w:val="PSI-Ttulo1"/>
       </w:pPr>
-      <w:bookmarkStart w:id="71" w:name="_Toc259313052"/>
+      <w:bookmarkStart w:id="68" w:name="_Toc259313052"/>
       <w:r>
         <w:lastRenderedPageBreak/>
         <w:t>Criterios para el Lanzamiento</w:t>
       </w:r>
-      <w:bookmarkEnd w:id="70"/>
-      <w:bookmarkEnd w:id="71"/>
+      <w:bookmarkEnd w:id="67"/>
+      <w:bookmarkEnd w:id="68"/>
     </w:p>
     <w:p>
       <w:pPr>
         <w:pStyle w:val="PSI-Ttulo2"/>
       </w:pPr>
-      <w:bookmarkStart w:id="72" w:name="_Toc165473699"/>
-      <w:bookmarkStart w:id="73" w:name="_Toc259313053"/>
+      <w:bookmarkStart w:id="69" w:name="_Toc165473699"/>
+      <w:bookmarkStart w:id="70" w:name="_Toc259313053"/>
       <w:r>
         <w:t>Criterios de Evaluación</w:t>
       </w:r>
-      <w:bookmarkEnd w:id="72"/>
-      <w:bookmarkEnd w:id="73"/>
+      <w:bookmarkEnd w:id="69"/>
+      <w:bookmarkEnd w:id="70"/>
       <w:r>
         <w:t xml:space="preserve"> </w:t>
       </w:r>
@@ -31244,13 +31114,13 @@
       <w:pPr>
         <w:pStyle w:val="PSI-Ttulo2"/>
       </w:pPr>
-      <w:bookmarkStart w:id="74" w:name="_Toc165473700"/>
-      <w:bookmarkStart w:id="75" w:name="_Toc259313054"/>
+      <w:bookmarkStart w:id="71" w:name="_Toc165473700"/>
+      <w:bookmarkStart w:id="72" w:name="_Toc259313054"/>
       <w:r>
         <w:t>Clasificación de los errores</w:t>
       </w:r>
-      <w:bookmarkEnd w:id="74"/>
-      <w:bookmarkEnd w:id="75"/>
+      <w:bookmarkEnd w:id="71"/>
+      <w:bookmarkEnd w:id="72"/>
     </w:p>
     <w:p>
       <w:pPr>
@@ -31278,8 +31148,8 @@
           <w:lang w:val="es-AR"/>
         </w:rPr>
       </w:pPr>
-      <w:bookmarkStart w:id="76" w:name="EUKAC"/>
-      <w:bookmarkEnd w:id="76"/>
+      <w:bookmarkStart w:id="73" w:name="EUKAC"/>
+      <w:bookmarkEnd w:id="73"/>
     </w:p>
     <w:tbl>
       <w:tblPr>
@@ -31313,13 +31183,13 @@
             <w:pPr>
               <w:pStyle w:val="PSI-Normal"/>
             </w:pPr>
-            <w:bookmarkStart w:id="77" w:name="colEWKAC"/>
-            <w:bookmarkEnd w:id="77"/>
+            <w:bookmarkStart w:id="74" w:name="colEWKAC"/>
+            <w:bookmarkEnd w:id="74"/>
             <w:r>
               <w:t>Calificación</w:t>
             </w:r>
-            <w:bookmarkStart w:id="78" w:name="colE1KAC"/>
-            <w:bookmarkEnd w:id="78"/>
+            <w:bookmarkStart w:id="75" w:name="colE1KAC"/>
+            <w:bookmarkEnd w:id="75"/>
           </w:p>
         </w:tc>
         <w:tc>
@@ -31341,8 +31211,8 @@
             <w:r>
               <w:t>Definición de gravedad</w:t>
             </w:r>
-            <w:bookmarkStart w:id="79" w:name="colE5KAC"/>
-            <w:bookmarkEnd w:id="79"/>
+            <w:bookmarkStart w:id="76" w:name="colE5KAC"/>
+            <w:bookmarkEnd w:id="76"/>
           </w:p>
         </w:tc>
         <w:tc>
@@ -31551,18 +31421,18 @@
       <w:pPr>
         <w:pStyle w:val="PSI-Ttulo2"/>
       </w:pPr>
-      <w:bookmarkStart w:id="80" w:name="_Toc165473701"/>
+      <w:bookmarkStart w:id="77" w:name="_Toc165473701"/>
     </w:p>
     <w:p>
       <w:pPr>
         <w:pStyle w:val="PSI-Ttulo2"/>
       </w:pPr>
-      <w:bookmarkStart w:id="81" w:name="_Toc259313055"/>
+      <w:bookmarkStart w:id="78" w:name="_Toc259313055"/>
       <w:r>
         <w:t>Resultados de la prueba</w:t>
       </w:r>
-      <w:bookmarkEnd w:id="80"/>
-      <w:bookmarkEnd w:id="81"/>
+      <w:bookmarkEnd w:id="77"/>
+      <w:bookmarkEnd w:id="78"/>
     </w:p>
     <w:p>
       <w:pPr>
@@ -31579,8 +31449,8 @@
       <w:pPr>
         <w:pStyle w:val="PSI-Ttulo2"/>
       </w:pPr>
-      <w:bookmarkStart w:id="82" w:name="_Toc165473702"/>
-      <w:bookmarkStart w:id="83" w:name="_Toc259313056"/>
+      <w:bookmarkStart w:id="79" w:name="_Toc165473702"/>
+      <w:bookmarkStart w:id="80" w:name="_Toc259313056"/>
     </w:p>
     <w:p>
       <w:pPr>
@@ -31599,8 +31469,8 @@
       <w:r>
         <w:t>Reportes del problema, escalada y resolución</w:t>
       </w:r>
-      <w:bookmarkEnd w:id="82"/>
-      <w:bookmarkEnd w:id="83"/>
+      <w:bookmarkEnd w:id="79"/>
+      <w:bookmarkEnd w:id="80"/>
     </w:p>
     <w:p>
       <w:pPr>
@@ -31629,13 +31499,13 @@
       <w:pPr>
         <w:pStyle w:val="PSI-Ttulo1"/>
       </w:pPr>
-      <w:bookmarkStart w:id="84" w:name="_Toc165473703"/>
-      <w:bookmarkStart w:id="85" w:name="_Toc259313057"/>
+      <w:bookmarkStart w:id="81" w:name="_Toc165473703"/>
+      <w:bookmarkStart w:id="82" w:name="_Toc259313057"/>
       <w:r>
         <w:t>Riesgos</w:t>
       </w:r>
-      <w:bookmarkEnd w:id="84"/>
-      <w:bookmarkEnd w:id="85"/>
+      <w:bookmarkEnd w:id="81"/>
+      <w:bookmarkEnd w:id="82"/>
     </w:p>
     <w:p>
       <w:pPr>
@@ -31900,44 +31770,25 @@
       <w:pPr>
         <w:pStyle w:val="PSI-Ttulo1"/>
       </w:pPr>
-      <w:bookmarkStart w:id="86" w:name="_Toc165473704"/>
-      <w:bookmarkStart w:id="87" w:name="_Toc259313058"/>
+      <w:bookmarkStart w:id="83" w:name="_Toc165473704"/>
+      <w:bookmarkStart w:id="84" w:name="_Toc259313058"/>
       <w:r>
         <w:t>Reportes de Problemas y Resolución</w:t>
       </w:r>
-      <w:bookmarkEnd w:id="86"/>
-      <w:bookmarkEnd w:id="87"/>
+      <w:bookmarkEnd w:id="83"/>
+      <w:bookmarkEnd w:id="84"/>
     </w:p>
     <w:p>
       <w:pPr>
-        <w:pStyle w:val="PSI-Comentario"/>
+        <w:pStyle w:val="Default"/>
+      </w:pPr>
+    </w:p>
+    <w:p>
+      <w:pPr>
+        <w:pStyle w:val="PSI-Normal"/>
       </w:pPr>
       <w:r>
-        <w:t>[</w:t>
-      </w:r>
-      <w:r>
-        <w:t>Especifi</w:t>
-      </w:r>
-      <w:r>
-        <w:t>car</w:t>
-      </w:r>
-      <w:r>
-        <w:t xml:space="preserve"> cómo los problemas de proceso encontrados serán divulgados y extendidos,</w:t>
-      </w:r>
-      <w:r>
-        <w:t xml:space="preserve"> también se debe</w:t>
-      </w:r>
-      <w:r>
-        <w:t xml:space="preserve"> indi</w:t>
-      </w:r>
-      <w:r>
-        <w:t>car</w:t>
-      </w:r>
-      <w:r>
-        <w:t xml:space="preserve"> el proceso que se seguirá para alcanzar la resolución de dichos problemas.</w:t>
-      </w:r>
-      <w:r>
-        <w:t>]</w:t>
+        <w:t>Los problemas que se encuentren en el proceso serán documentados y al igual que los problemas se documentarán las soluciones de éstos, el proceso que se seguirá para alcanzar la resolución de dichos problemas será el ir identificando cada uno de los problemas y aplicar las medidas necesarias para la solución de éstos.</w:t>
       </w:r>
     </w:p>
     <w:p>
@@ -31947,15 +31798,10 @@
     </w:p>
     <w:p>
       <w:pPr>
-        <w:pStyle w:val="Textoindependiente1"/>
-      </w:pPr>
-    </w:p>
-    <w:p>
-      <w:pPr>
         <w:pStyle w:val="PSI-Ttulo1"/>
       </w:pPr>
-      <w:bookmarkStart w:id="88" w:name="_Toc165473705"/>
-      <w:bookmarkStart w:id="89" w:name="_Toc259313059"/>
+      <w:bookmarkStart w:id="85" w:name="_Toc165473705"/>
+      <w:bookmarkStart w:id="86" w:name="_Toc259313059"/>
     </w:p>
     <w:p>
       <w:pPr>
@@ -31969,20 +31815,20 @@
       <w:r>
         <w:t>Responsabilidades, Personal y Necesidades de Capacitación</w:t>
       </w:r>
-      <w:bookmarkEnd w:id="88"/>
-      <w:bookmarkEnd w:id="89"/>
+      <w:bookmarkEnd w:id="85"/>
+      <w:bookmarkEnd w:id="86"/>
     </w:p>
     <w:p>
       <w:pPr>
         <w:pStyle w:val="PSI-Ttulo2"/>
       </w:pPr>
-      <w:bookmarkStart w:id="90" w:name="_Toc165473706"/>
-      <w:bookmarkStart w:id="91" w:name="_Toc259313060"/>
+      <w:bookmarkStart w:id="87" w:name="_Toc165473706"/>
+      <w:bookmarkStart w:id="88" w:name="_Toc259313060"/>
       <w:r>
         <w:t>Personal y Roles Necesarios</w:t>
       </w:r>
-      <w:bookmarkEnd w:id="90"/>
-      <w:bookmarkEnd w:id="91"/>
+      <w:bookmarkEnd w:id="87"/>
+      <w:bookmarkEnd w:id="88"/>
     </w:p>
     <w:p>
       <w:pPr>
@@ -32321,13 +32167,10 @@
               <w:pStyle w:val="PSI-Normal"/>
             </w:pPr>
             <w:r>
-              <w:t>2</w:t>
+              <w:t>1</w:t>
             </w:r>
             <w:r>
               <w:t xml:space="preserve"> persona</w:t>
-            </w:r>
-            <w:r>
-              <w:t>s</w:t>
             </w:r>
           </w:p>
           <w:p>
@@ -32543,7 +32386,7 @@
             <w:rFonts w:asciiTheme="majorHAnsi" w:hAnsiTheme="majorHAnsi" w:cstheme="majorHAnsi"/>
             <w:noProof/>
           </w:rPr>
-          <w:t>28</w:t>
+          <w:t>34</w:t>
         </w:r>
         <w:r>
           <w:rPr>
@@ -32827,7 +32670,7 @@
                   <a:blip r:embed="rId1">
                     <a:extLst>
                       <a:ext uri="{28A0092B-C50C-407E-A947-70E740481C1C}">
-                        <a14:useLocalDpi xmlns:a14="http://schemas.microsoft.com/office/drawing/2010/main" xmlns:wps="http://schemas.microsoft.com/office/word/2010/wordprocessingShape" xmlns:wpi="http://schemas.microsoft.com/office/word/2010/wordprocessingInk" xmlns:wpg="http://schemas.microsoft.com/office/word/2010/wordprocessingGroup" xmlns:w16se="http://schemas.microsoft.com/office/word/2015/wordml/symex" xmlns:w16cid="http://schemas.microsoft.com/office/word/2016/wordml/cid" xmlns:w15="http://schemas.microsoft.com/office/word/2012/wordml" xmlns:w14="http://schemas.microsoft.com/office/word/2010/wordml" xmlns:w="http://schemas.openxmlformats.org/wordprocessingml/2006/main" xmlns:w10="urn:schemas-microsoft-com:office:word" xmlns:wp14="http://schemas.microsoft.com/office/word/2010/wordprocessingDrawing" xmlns:v="urn:schemas-microsoft-com:vml" xmlns:o="urn:schemas-microsoft-com:office:office" xmlns:am3d="http://schemas.microsoft.com/office/drawing/2017/model3d" xmlns:aink="http://schemas.microsoft.com/office/drawing/2016/ink" xmlns:mc="http://schemas.openxmlformats.org/markup-compatibility/2006" xmlns:cx8="http://schemas.microsoft.com/office/drawing/2016/5/14/chartex" xmlns:cx7="http://schemas.microsoft.com/office/drawing/2016/5/13/chartex" xmlns:cx6="http://schemas.microsoft.com/office/drawing/2016/5/12/chartex" xmlns:cx5="http://schemas.microsoft.com/office/drawing/2016/5/11/chartex" xmlns:cx4="http://schemas.microsoft.com/office/drawing/2016/5/10/chartex" xmlns:cx3="http://schemas.microsoft.com/office/drawing/2016/5/9/chartex" xmlns:cx2="http://schemas.microsoft.com/office/drawing/2015/10/21/chartex" xmlns:cx1="http://schemas.microsoft.com/office/drawing/2015/9/8/chartex" xmlns:cx="http://schemas.microsoft.com/office/drawing/2014/chartex" xmlns:wpc="http://schemas.microsoft.com/office/word/2010/wordprocessingCanvas" xmlns="" val="0"/>
+                        <a14:useLocalDpi xmlns="" xmlns:wpc="http://schemas.microsoft.com/office/word/2010/wordprocessingCanvas" xmlns:cx="http://schemas.microsoft.com/office/drawing/2014/chartex" xmlns:cx1="http://schemas.microsoft.com/office/drawing/2015/9/8/chartex" xmlns:cx2="http://schemas.microsoft.com/office/drawing/2015/10/21/chartex" xmlns:cx3="http://schemas.microsoft.com/office/drawing/2016/5/9/chartex" xmlns:cx4="http://schemas.microsoft.com/office/drawing/2016/5/10/chartex" xmlns:cx5="http://schemas.microsoft.com/office/drawing/2016/5/11/chartex" xmlns:cx6="http://schemas.microsoft.com/office/drawing/2016/5/12/chartex" xmlns:cx7="http://schemas.microsoft.com/office/drawing/2016/5/13/chartex" xmlns:cx8="http://schemas.microsoft.com/office/drawing/2016/5/14/chartex" xmlns:mc="http://schemas.openxmlformats.org/markup-compatibility/2006" xmlns:aink="http://schemas.microsoft.com/office/drawing/2016/ink" xmlns:am3d="http://schemas.microsoft.com/office/drawing/2017/model3d" xmlns:o="urn:schemas-microsoft-com:office:office" xmlns:v="urn:schemas-microsoft-com:vml" xmlns:wp14="http://schemas.microsoft.com/office/word/2010/wordprocessingDrawing" xmlns:w10="urn:schemas-microsoft-com:office:word" xmlns:w="http://schemas.openxmlformats.org/wordprocessingml/2006/main" xmlns:w14="http://schemas.microsoft.com/office/word/2010/wordml" xmlns:w15="http://schemas.microsoft.com/office/word/2012/wordml" xmlns:w16cid="http://schemas.microsoft.com/office/word/2016/wordml/cid" xmlns:w16se="http://schemas.microsoft.com/office/word/2015/wordml/symex" xmlns:wpg="http://schemas.microsoft.com/office/word/2010/wordprocessingGroup" xmlns:wpi="http://schemas.microsoft.com/office/word/2010/wordprocessingInk" xmlns:wps="http://schemas.microsoft.com/office/word/2010/wordprocessingShape" xmlns:a14="http://schemas.microsoft.com/office/drawing/2010/main" val="0"/>
                       </a:ext>
                     </a:extLst>
                   </a:blip>
@@ -37050,6 +36893,119 @@
     </w:lvl>
   </w:abstractNum>
   <w:abstractNum w:abstractNumId="29">
+    <w:nsid w:val="2DF84E35"/>
+    <w:multiLevelType w:val="hybridMultilevel"/>
+    <w:tmpl w:val="99D611C6"/>
+    <w:lvl w:ilvl="0" w:tplc="2C0A0001">
+      <w:start w:val="1"/>
+      <w:numFmt w:val="bullet"/>
+      <w:lvlText w:val=""/>
+      <w:lvlJc w:val="left"/>
+      <w:pPr>
+        <w:ind w:left="720" w:hanging="360"/>
+      </w:pPr>
+      <w:rPr>
+        <w:rFonts w:ascii="Symbol" w:hAnsi="Symbol" w:hint="default"/>
+      </w:rPr>
+    </w:lvl>
+    <w:lvl w:ilvl="1" w:tplc="2C0A0003" w:tentative="1">
+      <w:start w:val="1"/>
+      <w:numFmt w:val="bullet"/>
+      <w:lvlText w:val="o"/>
+      <w:lvlJc w:val="left"/>
+      <w:pPr>
+        <w:ind w:left="1440" w:hanging="360"/>
+      </w:pPr>
+      <w:rPr>
+        <w:rFonts w:ascii="Courier New" w:hAnsi="Courier New" w:cs="Courier New" w:hint="default"/>
+      </w:rPr>
+    </w:lvl>
+    <w:lvl w:ilvl="2" w:tplc="2C0A0005" w:tentative="1">
+      <w:start w:val="1"/>
+      <w:numFmt w:val="bullet"/>
+      <w:lvlText w:val=""/>
+      <w:lvlJc w:val="left"/>
+      <w:pPr>
+        <w:ind w:left="2160" w:hanging="360"/>
+      </w:pPr>
+      <w:rPr>
+        <w:rFonts w:ascii="Wingdings" w:hAnsi="Wingdings" w:hint="default"/>
+      </w:rPr>
+    </w:lvl>
+    <w:lvl w:ilvl="3" w:tplc="2C0A0001" w:tentative="1">
+      <w:start w:val="1"/>
+      <w:numFmt w:val="bullet"/>
+      <w:lvlText w:val=""/>
+      <w:lvlJc w:val="left"/>
+      <w:pPr>
+        <w:ind w:left="2880" w:hanging="360"/>
+      </w:pPr>
+      <w:rPr>
+        <w:rFonts w:ascii="Symbol" w:hAnsi="Symbol" w:hint="default"/>
+      </w:rPr>
+    </w:lvl>
+    <w:lvl w:ilvl="4" w:tplc="2C0A0003" w:tentative="1">
+      <w:start w:val="1"/>
+      <w:numFmt w:val="bullet"/>
+      <w:lvlText w:val="o"/>
+      <w:lvlJc w:val="left"/>
+      <w:pPr>
+        <w:ind w:left="3600" w:hanging="360"/>
+      </w:pPr>
+      <w:rPr>
+        <w:rFonts w:ascii="Courier New" w:hAnsi="Courier New" w:cs="Courier New" w:hint="default"/>
+      </w:rPr>
+    </w:lvl>
+    <w:lvl w:ilvl="5" w:tplc="2C0A0005" w:tentative="1">
+      <w:start w:val="1"/>
+      <w:numFmt w:val="bullet"/>
+      <w:lvlText w:val=""/>
+      <w:lvlJc w:val="left"/>
+      <w:pPr>
+        <w:ind w:left="4320" w:hanging="360"/>
+      </w:pPr>
+      <w:rPr>
+        <w:rFonts w:ascii="Wingdings" w:hAnsi="Wingdings" w:hint="default"/>
+      </w:rPr>
+    </w:lvl>
+    <w:lvl w:ilvl="6" w:tplc="2C0A0001" w:tentative="1">
+      <w:start w:val="1"/>
+      <w:numFmt w:val="bullet"/>
+      <w:lvlText w:val=""/>
+      <w:lvlJc w:val="left"/>
+      <w:pPr>
+        <w:ind w:left="5040" w:hanging="360"/>
+      </w:pPr>
+      <w:rPr>
+        <w:rFonts w:ascii="Symbol" w:hAnsi="Symbol" w:hint="default"/>
+      </w:rPr>
+    </w:lvl>
+    <w:lvl w:ilvl="7" w:tplc="2C0A0003" w:tentative="1">
+      <w:start w:val="1"/>
+      <w:numFmt w:val="bullet"/>
+      <w:lvlText w:val="o"/>
+      <w:lvlJc w:val="left"/>
+      <w:pPr>
+        <w:ind w:left="5760" w:hanging="360"/>
+      </w:pPr>
+      <w:rPr>
+        <w:rFonts w:ascii="Courier New" w:hAnsi="Courier New" w:cs="Courier New" w:hint="default"/>
+      </w:rPr>
+    </w:lvl>
+    <w:lvl w:ilvl="8" w:tplc="2C0A0005" w:tentative="1">
+      <w:start w:val="1"/>
+      <w:numFmt w:val="bullet"/>
+      <w:lvlText w:val=""/>
+      <w:lvlJc w:val="left"/>
+      <w:pPr>
+        <w:ind w:left="6480" w:hanging="360"/>
+      </w:pPr>
+      <w:rPr>
+        <w:rFonts w:ascii="Wingdings" w:hAnsi="Wingdings" w:hint="default"/>
+      </w:rPr>
+    </w:lvl>
+  </w:abstractNum>
+  <w:abstractNum w:abstractNumId="30">
     <w:nsid w:val="30BD116F"/>
     <w:multiLevelType w:val="hybridMultilevel"/>
     <w:tmpl w:val="5A62D0DA"/>
@@ -37135,7 +37091,7 @@
       </w:pPr>
     </w:lvl>
   </w:abstractNum>
-  <w:abstractNum w:abstractNumId="30">
+  <w:abstractNum w:abstractNumId="31">
     <w:nsid w:val="31D56FC2"/>
     <w:multiLevelType w:val="hybridMultilevel"/>
     <w:tmpl w:val="7DE8B0F4"/>
@@ -37254,7 +37210,7 @@
       </w:pPr>
     </w:lvl>
   </w:abstractNum>
-  <w:abstractNum w:abstractNumId="31">
+  <w:abstractNum w:abstractNumId="32">
     <w:nsid w:val="414E1E9F"/>
     <w:multiLevelType w:val="hybridMultilevel"/>
     <w:tmpl w:val="E5685A62"/>
@@ -37394,7 +37350,7 @@
       </w:rPr>
     </w:lvl>
   </w:abstractNum>
-  <w:abstractNum w:abstractNumId="32">
+  <w:abstractNum w:abstractNumId="33">
     <w:nsid w:val="424B0877"/>
     <w:multiLevelType w:val="hybridMultilevel"/>
     <w:tmpl w:val="D046C1E8"/>
@@ -37480,7 +37436,7 @@
       </w:pPr>
     </w:lvl>
   </w:abstractNum>
-  <w:abstractNum w:abstractNumId="33">
+  <w:abstractNum w:abstractNumId="34">
     <w:nsid w:val="487036EC"/>
     <w:multiLevelType w:val="hybridMultilevel"/>
     <w:tmpl w:val="BDFE724A"/>
@@ -37566,7 +37522,7 @@
       </w:pPr>
     </w:lvl>
   </w:abstractNum>
-  <w:abstractNum w:abstractNumId="34">
+  <w:abstractNum w:abstractNumId="35">
     <w:nsid w:val="4EDD3908"/>
     <w:multiLevelType w:val="hybridMultilevel"/>
     <w:tmpl w:val="53D80EDE"/>
@@ -37679,7 +37635,7 @@
       </w:rPr>
     </w:lvl>
   </w:abstractNum>
-  <w:abstractNum w:abstractNumId="35">
+  <w:abstractNum w:abstractNumId="36">
     <w:nsid w:val="602D6C4C"/>
     <w:multiLevelType w:val="hybridMultilevel"/>
     <w:tmpl w:val="7DE8B0F4"/>
@@ -37801,7 +37757,7 @@
       </w:pPr>
     </w:lvl>
   </w:abstractNum>
-  <w:abstractNum w:abstractNumId="36">
+  <w:abstractNum w:abstractNumId="37">
     <w:nsid w:val="64F43F78"/>
     <w:multiLevelType w:val="hybridMultilevel"/>
     <w:tmpl w:val="B580966A"/>
@@ -37914,7 +37870,120 @@
       </w:rPr>
     </w:lvl>
   </w:abstractNum>
-  <w:abstractNum w:abstractNumId="37">
+  <w:abstractNum w:abstractNumId="38">
+    <w:nsid w:val="6B8E6C93"/>
+    <w:multiLevelType w:val="hybridMultilevel"/>
+    <w:tmpl w:val="A5565BAA"/>
+    <w:lvl w:ilvl="0" w:tplc="2C0A0001">
+      <w:start w:val="1"/>
+      <w:numFmt w:val="bullet"/>
+      <w:lvlText w:val=""/>
+      <w:lvlJc w:val="left"/>
+      <w:pPr>
+        <w:ind w:left="720" w:hanging="360"/>
+      </w:pPr>
+      <w:rPr>
+        <w:rFonts w:ascii="Symbol" w:hAnsi="Symbol" w:hint="default"/>
+      </w:rPr>
+    </w:lvl>
+    <w:lvl w:ilvl="1" w:tplc="2C0A0003" w:tentative="1">
+      <w:start w:val="1"/>
+      <w:numFmt w:val="bullet"/>
+      <w:lvlText w:val="o"/>
+      <w:lvlJc w:val="left"/>
+      <w:pPr>
+        <w:ind w:left="1440" w:hanging="360"/>
+      </w:pPr>
+      <w:rPr>
+        <w:rFonts w:ascii="Courier New" w:hAnsi="Courier New" w:cs="Courier New" w:hint="default"/>
+      </w:rPr>
+    </w:lvl>
+    <w:lvl w:ilvl="2" w:tplc="2C0A0005" w:tentative="1">
+      <w:start w:val="1"/>
+      <w:numFmt w:val="bullet"/>
+      <w:lvlText w:val=""/>
+      <w:lvlJc w:val="left"/>
+      <w:pPr>
+        <w:ind w:left="2160" w:hanging="360"/>
+      </w:pPr>
+      <w:rPr>
+        <w:rFonts w:ascii="Wingdings" w:hAnsi="Wingdings" w:hint="default"/>
+      </w:rPr>
+    </w:lvl>
+    <w:lvl w:ilvl="3" w:tplc="2C0A0001" w:tentative="1">
+      <w:start w:val="1"/>
+      <w:numFmt w:val="bullet"/>
+      <w:lvlText w:val=""/>
+      <w:lvlJc w:val="left"/>
+      <w:pPr>
+        <w:ind w:left="2880" w:hanging="360"/>
+      </w:pPr>
+      <w:rPr>
+        <w:rFonts w:ascii="Symbol" w:hAnsi="Symbol" w:hint="default"/>
+      </w:rPr>
+    </w:lvl>
+    <w:lvl w:ilvl="4" w:tplc="2C0A0003" w:tentative="1">
+      <w:start w:val="1"/>
+      <w:numFmt w:val="bullet"/>
+      <w:lvlText w:val="o"/>
+      <w:lvlJc w:val="left"/>
+      <w:pPr>
+        <w:ind w:left="3600" w:hanging="360"/>
+      </w:pPr>
+      <w:rPr>
+        <w:rFonts w:ascii="Courier New" w:hAnsi="Courier New" w:cs="Courier New" w:hint="default"/>
+      </w:rPr>
+    </w:lvl>
+    <w:lvl w:ilvl="5" w:tplc="2C0A0005" w:tentative="1">
+      <w:start w:val="1"/>
+      <w:numFmt w:val="bullet"/>
+      <w:lvlText w:val=""/>
+      <w:lvlJc w:val="left"/>
+      <w:pPr>
+        <w:ind w:left="4320" w:hanging="360"/>
+      </w:pPr>
+      <w:rPr>
+        <w:rFonts w:ascii="Wingdings" w:hAnsi="Wingdings" w:hint="default"/>
+      </w:rPr>
+    </w:lvl>
+    <w:lvl w:ilvl="6" w:tplc="2C0A0001" w:tentative="1">
+      <w:start w:val="1"/>
+      <w:numFmt w:val="bullet"/>
+      <w:lvlText w:val=""/>
+      <w:lvlJc w:val="left"/>
+      <w:pPr>
+        <w:ind w:left="5040" w:hanging="360"/>
+      </w:pPr>
+      <w:rPr>
+        <w:rFonts w:ascii="Symbol" w:hAnsi="Symbol" w:hint="default"/>
+      </w:rPr>
+    </w:lvl>
+    <w:lvl w:ilvl="7" w:tplc="2C0A0003" w:tentative="1">
+      <w:start w:val="1"/>
+      <w:numFmt w:val="bullet"/>
+      <w:lvlText w:val="o"/>
+      <w:lvlJc w:val="left"/>
+      <w:pPr>
+        <w:ind w:left="5760" w:hanging="360"/>
+      </w:pPr>
+      <w:rPr>
+        <w:rFonts w:ascii="Courier New" w:hAnsi="Courier New" w:cs="Courier New" w:hint="default"/>
+      </w:rPr>
+    </w:lvl>
+    <w:lvl w:ilvl="8" w:tplc="2C0A0005" w:tentative="1">
+      <w:start w:val="1"/>
+      <w:numFmt w:val="bullet"/>
+      <w:lvlText w:val=""/>
+      <w:lvlJc w:val="left"/>
+      <w:pPr>
+        <w:ind w:left="6480" w:hanging="360"/>
+      </w:pPr>
+      <w:rPr>
+        <w:rFonts w:ascii="Wingdings" w:hAnsi="Wingdings" w:hint="default"/>
+      </w:rPr>
+    </w:lvl>
+  </w:abstractNum>
+  <w:abstractNum w:abstractNumId="39">
     <w:nsid w:val="6C71778C"/>
     <w:multiLevelType w:val="singleLevel"/>
     <w:tmpl w:val="C966EFC0"/>
@@ -37932,7 +38001,7 @@
       </w:rPr>
     </w:lvl>
   </w:abstractNum>
-  <w:abstractNum w:abstractNumId="38">
+  <w:abstractNum w:abstractNumId="40">
     <w:nsid w:val="6DF342B5"/>
     <w:multiLevelType w:val="hybridMultilevel"/>
     <w:tmpl w:val="C8E0DAF2"/>
@@ -38045,7 +38114,7 @@
       </w:rPr>
     </w:lvl>
   </w:abstractNum>
-  <w:abstractNum w:abstractNumId="39">
+  <w:abstractNum w:abstractNumId="41">
     <w:nsid w:val="708E589C"/>
     <w:multiLevelType w:val="multilevel"/>
     <w:tmpl w:val="381042DE"/>
@@ -38185,7 +38254,7 @@
       </w:rPr>
     </w:lvl>
   </w:abstractNum>
-  <w:abstractNum w:abstractNumId="40">
+  <w:abstractNum w:abstractNumId="42">
     <w:nsid w:val="7C6D445A"/>
     <w:multiLevelType w:val="hybridMultilevel"/>
     <w:tmpl w:val="E8580828"/>
@@ -38298,7 +38367,7 @@
       </w:rPr>
     </w:lvl>
   </w:abstractNum>
-  <w:abstractNum w:abstractNumId="41">
+  <w:abstractNum w:abstractNumId="43">
     <w:nsid w:val="7DD64906"/>
     <w:multiLevelType w:val="hybridMultilevel"/>
     <w:tmpl w:val="795E7434"/>
@@ -38415,13 +38484,13 @@
     <w:abstractNumId w:val="27"/>
   </w:num>
   <w:num w:numId="2">
-    <w:abstractNumId w:val="33"/>
+    <w:abstractNumId w:val="34"/>
   </w:num>
   <w:num w:numId="3">
-    <w:abstractNumId w:val="33"/>
+    <w:abstractNumId w:val="34"/>
   </w:num>
   <w:num w:numId="4">
-    <w:abstractNumId w:val="33"/>
+    <w:abstractNumId w:val="34"/>
   </w:num>
   <w:num w:numId="5">
     <w:abstractNumId w:val="2"/>
@@ -38436,16 +38505,16 @@
     <w:abstractNumId w:val="1"/>
   </w:num>
   <w:num w:numId="9">
-    <w:abstractNumId w:val="39"/>
+    <w:abstractNumId w:val="41"/>
   </w:num>
   <w:num w:numId="10">
-    <w:abstractNumId w:val="41"/>
+    <w:abstractNumId w:val="43"/>
   </w:num>
   <w:num w:numId="11">
     <w:abstractNumId w:val="23"/>
   </w:num>
   <w:num w:numId="12">
-    <w:abstractNumId w:val="37"/>
+    <w:abstractNumId w:val="39"/>
   </w:num>
   <w:num w:numId="13">
     <w:abstractNumId w:val="0"/>
@@ -38496,34 +38565,34 @@
     <w:abstractNumId w:val="19"/>
   </w:num>
   <w:num w:numId="29">
-    <w:abstractNumId w:val="30"/>
+    <w:abstractNumId w:val="31"/>
   </w:num>
   <w:num w:numId="30">
-    <w:abstractNumId w:val="35"/>
+    <w:abstractNumId w:val="36"/>
   </w:num>
   <w:num w:numId="31">
-    <w:abstractNumId w:val="31"/>
+    <w:abstractNumId w:val="32"/>
   </w:num>
   <w:num w:numId="32">
     <w:abstractNumId w:val="28"/>
   </w:num>
   <w:num w:numId="33">
-    <w:abstractNumId w:val="36"/>
+    <w:abstractNumId w:val="37"/>
   </w:num>
   <w:num w:numId="34">
     <w:abstractNumId w:val="24"/>
   </w:num>
   <w:num w:numId="35">
-    <w:abstractNumId w:val="32"/>
+    <w:abstractNumId w:val="33"/>
   </w:num>
   <w:num w:numId="36">
-    <w:abstractNumId w:val="34"/>
+    <w:abstractNumId w:val="35"/>
   </w:num>
   <w:num w:numId="37">
-    <w:abstractNumId w:val="40"/>
+    <w:abstractNumId w:val="42"/>
   </w:num>
   <w:num w:numId="38">
-    <w:abstractNumId w:val="38"/>
+    <w:abstractNumId w:val="40"/>
   </w:num>
   <w:num w:numId="39">
     <w:abstractNumId w:val="21"/>
@@ -38538,10 +38607,16 @@
     <w:abstractNumId w:val="25"/>
   </w:num>
   <w:num w:numId="43">
-    <w:abstractNumId w:val="29"/>
+    <w:abstractNumId w:val="30"/>
   </w:num>
   <w:num w:numId="44">
     <w:abstractNumId w:val="20"/>
+  </w:num>
+  <w:num w:numId="45">
+    <w:abstractNumId w:val="38"/>
+  </w:num>
+  <w:num w:numId="46">
+    <w:abstractNumId w:val="29"/>
   </w:num>
 </w:numbering>
 </file>
@@ -40083,7 +40158,7 @@
 </file>
 
 <file path=customXml/itemProps2.xml><?xml version="1.0" encoding="utf-8"?>
-<ds:datastoreItem xmlns:ds="http://schemas.openxmlformats.org/officeDocument/2006/customXml" ds:itemID="{31566AA8-1B66-4F80-A848-D937E01D72E1}">
+<ds:datastoreItem xmlns:ds="http://schemas.openxmlformats.org/officeDocument/2006/customXml" ds:itemID="{5708AEFF-B6D8-4F31-92F7-D4EF39BADA2B}">
   <ds:schemaRefs>
     <ds:schemaRef ds:uri="http://schemas.openxmlformats.org/officeDocument/2006/bibliography"/>
   </ds:schemaRefs>

</xml_diff>